<commit_message>
updated the usecase diagram
</commit_message>
<xml_diff>
--- a/Design - Report/Design-Draft.docx
+++ b/Design - Report/Design-Draft.docx
@@ -4406,36 +4406,42 @@
           <w:sz w:val="24"/>
           <w:szCs w:val="24"/>
         </w:rPr>
-        <w:t>hyperparameter tuning represent the research contribution.</w:t>
+        <w:t xml:space="preserve">hyperparameter tuning </w:t>
       </w:r>
-    </w:p>
-    <w:p>
-      <w:pPr>
-        <w:spacing w:line="240" w:lineRule="auto"/>
-        <w:jc w:val="center"/>
+      <w:r>
         <w:rPr>
           <w:rFonts w:ascii="Times New Roman" w:hAnsi="Times New Roman" w:cs="Times New Roman"/>
           <w:sz w:val="24"/>
           <w:szCs w:val="24"/>
         </w:rPr>
-      </w:pPr>
+        <w:t xml:space="preserve">and data preprocessing </w:t>
+      </w:r>
       <w:r>
         <w:rPr>
           <w:rFonts w:ascii="Times New Roman" w:hAnsi="Times New Roman" w:cs="Times New Roman"/>
           <w:sz w:val="24"/>
           <w:szCs w:val="24"/>
         </w:rPr>
-        <w:t>Figure 3.1: Three</w:t>
+        <w:t>represent the research contribution.</w:t>
       </w:r>
-      <w:bookmarkStart w:id="6" w:name="_GoBack"/>
-      <w:bookmarkEnd w:id="6"/>
-      <w:r>
+    </w:p>
+    <w:p>
+      <w:pPr>
+        <w:spacing w:after="0" w:line="240" w:lineRule="auto"/>
+        <w:jc w:val="center"/>
         <w:rPr>
           <w:rFonts w:ascii="Times New Roman" w:hAnsi="Times New Roman" w:cs="Times New Roman"/>
           <w:sz w:val="24"/>
           <w:szCs w:val="24"/>
         </w:rPr>
-        <w:t>-Tiered Architecture (</w:t>
+      </w:pPr>
+      <w:r>
+        <w:rPr>
+          <w:rFonts w:ascii="Times New Roman" w:hAnsi="Times New Roman" w:cs="Times New Roman"/>
+          <w:sz w:val="24"/>
+          <w:szCs w:val="24"/>
+        </w:rPr>
+        <w:t>Figure 3.1: Three-Tiered Architecture (</w:t>
       </w:r>
       <w:r>
         <w:rPr>
@@ -4473,10 +4479,10 @@
           <w:szCs w:val="24"/>
         </w:rPr>
         <w:drawing>
-          <wp:inline distT="0" distB="0" distL="0" distR="0" wp14:anchorId="7CAE1073" wp14:editId="41188715">
-            <wp:extent cx="5684544" cy="6139502"/>
-            <wp:effectExtent l="0" t="0" r="0" b="0"/>
-            <wp:docPr id="1" name="Picture 1"/>
+          <wp:inline distT="0" distB="0" distL="0" distR="0" wp14:anchorId="1428BDFE" wp14:editId="3D0AADC2">
+            <wp:extent cx="5886542" cy="6357668"/>
+            <wp:effectExtent l="0" t="0" r="0" b="5080"/>
+            <wp:docPr id="3" name="Picture 3"/>
             <wp:cNvGraphicFramePr>
               <a:graphicFrameLocks xmlns:a="http://schemas.openxmlformats.org/drawingml/2006/main" noChangeAspect="1"/>
             </wp:cNvGraphicFramePr>
@@ -4505,7 +4511,7 @@
                   <pic:spPr bwMode="auto">
                     <a:xfrm>
                       <a:off x="0" y="0"/>
-                      <a:ext cx="5686955" cy="6142106"/>
+                      <a:ext cx="5897438" cy="6369436"/>
                     </a:xfrm>
                     <a:prstGeom prst="rect">
                       <a:avLst/>
@@ -4524,6 +4530,28 @@
     </w:p>
     <w:p>
       <w:pPr>
+        <w:spacing w:line="360" w:lineRule="auto"/>
+        <w:jc w:val="both"/>
+        <w:rPr>
+          <w:rFonts w:ascii="Times New Roman" w:hAnsi="Times New Roman" w:cs="Times New Roman"/>
+          <w:sz w:val="24"/>
+          <w:szCs w:val="24"/>
+        </w:rPr>
+      </w:pPr>
+    </w:p>
+    <w:p>
+      <w:pPr>
+        <w:spacing w:line="360" w:lineRule="auto"/>
+        <w:jc w:val="both"/>
+        <w:rPr>
+          <w:rFonts w:ascii="Times New Roman" w:hAnsi="Times New Roman" w:cs="Times New Roman"/>
+          <w:sz w:val="24"/>
+          <w:szCs w:val="24"/>
+        </w:rPr>
+      </w:pPr>
+    </w:p>
+    <w:p>
+      <w:pPr>
         <w:pStyle w:val="Heading1"/>
         <w:numPr>
           <w:ilvl w:val="0"/>
@@ -4531,12 +4559,11 @@
         </w:numPr>
         <w:spacing w:line="360" w:lineRule="auto"/>
       </w:pPr>
-      <w:bookmarkStart w:id="7" w:name="_Toc120522964"/>
+      <w:bookmarkStart w:id="6" w:name="_Toc120522964"/>
       <w:r>
-        <w:lastRenderedPageBreak/>
         <w:t>System Design</w:t>
       </w:r>
-      <w:bookmarkEnd w:id="7"/>
+      <w:bookmarkEnd w:id="6"/>
     </w:p>
     <w:p>
       <w:pPr>
@@ -4549,14 +4576,14 @@
           <w:b/>
         </w:rPr>
       </w:pPr>
-      <w:bookmarkStart w:id="8" w:name="_Toc120522965"/>
+      <w:bookmarkStart w:id="7" w:name="_Toc120522965"/>
       <w:r>
         <w:rPr>
           <w:b/>
         </w:rPr>
         <w:t>Choice of the Design Paradigm.</w:t>
       </w:r>
-      <w:bookmarkEnd w:id="8"/>
+      <w:bookmarkEnd w:id="7"/>
     </w:p>
     <w:p>
       <w:pPr>
@@ -4572,22 +4599,126 @@
           <w:ilvl w:val="1"/>
           <w:numId w:val="15"/>
         </w:numPr>
+        <w:spacing w:line="360" w:lineRule="auto"/>
         <w:rPr>
           <w:b/>
         </w:rPr>
       </w:pPr>
-      <w:bookmarkStart w:id="9" w:name="_Toc120522966"/>
+      <w:bookmarkStart w:id="8" w:name="_Toc120522966"/>
       <w:r>
         <w:rPr>
           <w:b/>
         </w:rPr>
         <w:t>Data Flow Diagram</w:t>
       </w:r>
+      <w:bookmarkEnd w:id="8"/>
+    </w:p>
+    <w:p>
+      <w:pPr>
+        <w:pStyle w:val="ListParagraph"/>
+        <w:spacing w:line="360" w:lineRule="auto"/>
+        <w:ind w:left="0"/>
+        <w:jc w:val="both"/>
+        <w:rPr>
+          <w:rFonts w:ascii="Times New Roman" w:hAnsi="Times New Roman" w:cs="Times New Roman"/>
+          <w:sz w:val="24"/>
+          <w:szCs w:val="24"/>
+        </w:rPr>
+      </w:pPr>
+      <w:r>
+        <w:rPr>
+          <w:rFonts w:ascii="Times New Roman" w:hAnsi="Times New Roman" w:cs="Times New Roman"/>
+          <w:sz w:val="24"/>
+          <w:szCs w:val="24"/>
+        </w:rPr>
+        <w:t xml:space="preserve">In order to show the </w:t>
+      </w:r>
+      <w:r>
+        <w:rPr>
+          <w:rFonts w:ascii="Times New Roman" w:hAnsi="Times New Roman" w:cs="Times New Roman"/>
+          <w:sz w:val="24"/>
+          <w:szCs w:val="24"/>
+        </w:rPr>
+        <w:t>relationships</w:t>
+      </w:r>
+      <w:r>
+        <w:rPr>
+          <w:rFonts w:ascii="Times New Roman" w:hAnsi="Times New Roman" w:cs="Times New Roman"/>
+          <w:sz w:val="24"/>
+          <w:szCs w:val="24"/>
+        </w:rPr>
+        <w:t xml:space="preserve"> between components and provide a clearer understanding of how data flows across the whole system, the context diagram's components have been extensively broken down in the </w:t>
+      </w:r>
+      <w:r>
+        <w:rPr>
+          <w:rFonts w:ascii="Times New Roman" w:hAnsi="Times New Roman" w:cs="Times New Roman"/>
+          <w:sz w:val="24"/>
+          <w:szCs w:val="24"/>
+        </w:rPr>
+        <w:t>diagram</w:t>
+      </w:r>
+      <w:r>
+        <w:rPr>
+          <w:rFonts w:ascii="Times New Roman" w:hAnsi="Times New Roman" w:cs="Times New Roman"/>
+          <w:sz w:val="24"/>
+          <w:szCs w:val="24"/>
+        </w:rPr>
+        <w:t xml:space="preserve"> below, which was </w:t>
+      </w:r>
+      <w:r>
+        <w:rPr>
+          <w:rFonts w:ascii="Times New Roman" w:hAnsi="Times New Roman" w:cs="Times New Roman"/>
+          <w:sz w:val="24"/>
+          <w:szCs w:val="24"/>
+        </w:rPr>
+        <w:t>detailed</w:t>
+      </w:r>
+      <w:r>
+        <w:rPr>
+          <w:rFonts w:ascii="Times New Roman" w:hAnsi="Times New Roman" w:cs="Times New Roman"/>
+          <w:sz w:val="24"/>
+          <w:szCs w:val="24"/>
+        </w:rPr>
+        <w:t xml:space="preserve"> in the SRS</w:t>
+      </w:r>
+      <w:r>
+        <w:rPr>
+          <w:rFonts w:ascii="Times New Roman" w:hAnsi="Times New Roman" w:cs="Times New Roman"/>
+          <w:sz w:val="24"/>
+          <w:szCs w:val="24"/>
+        </w:rPr>
+        <w:t xml:space="preserve"> previously</w:t>
+      </w:r>
+      <w:r>
+        <w:rPr>
+          <w:rFonts w:ascii="Times New Roman" w:hAnsi="Times New Roman" w:cs="Times New Roman"/>
+          <w:sz w:val="24"/>
+          <w:szCs w:val="24"/>
+        </w:rPr>
+        <w:t>.</w:t>
+      </w:r>
+    </w:p>
+    <w:p>
+      <w:pPr>
+        <w:pStyle w:val="ListParagraph"/>
+        <w:spacing w:line="360" w:lineRule="auto"/>
+        <w:ind w:left="0"/>
+        <w:jc w:val="both"/>
+        <w:rPr>
+          <w:rFonts w:ascii="Times New Roman" w:hAnsi="Times New Roman" w:cs="Times New Roman"/>
+          <w:sz w:val="24"/>
+          <w:szCs w:val="24"/>
+        </w:rPr>
+      </w:pPr>
+      <w:bookmarkStart w:id="9" w:name="_GoBack"/>
       <w:bookmarkEnd w:id="9"/>
     </w:p>
     <w:p>
       <w:pPr>
         <w:pStyle w:val="ListParagraph"/>
+        <w:spacing w:line="360" w:lineRule="auto"/>
+        <w:ind w:left="0"/>
+        <w:jc w:val="both"/>
         <w:rPr>
           <w:b/>
         </w:rPr>
@@ -8966,7 +9097,7 @@
 </file>
 
 <file path=customXml/itemProps1.xml><?xml version="1.0" encoding="utf-8"?>
-<ds:datastoreItem xmlns:ds="http://schemas.openxmlformats.org/officeDocument/2006/customXml" ds:itemID="{20D1042C-2DB2-42A4-9CA1-E6C83B6E4809}">
+<ds:datastoreItem xmlns:ds="http://schemas.openxmlformats.org/officeDocument/2006/customXml" ds:itemID="{509888B8-6657-49F1-BB53-C1851939886D}">
   <ds:schemaRefs>
     <ds:schemaRef ds:uri="http://schemas.openxmlformats.org/officeDocument/2006/bibliography"/>
   </ds:schemaRefs>

</xml_diff>

<commit_message>
added sentiment analysis integration
</commit_message>
<xml_diff>
--- a/Design - Report/Design-Draft.docx
+++ b/Design - Report/Design-Draft.docx
@@ -4371,8 +4371,6 @@
         <w:lastRenderedPageBreak/>
         <w:t>High</w:t>
       </w:r>
-      <w:bookmarkStart w:id="6" w:name="_GoBack"/>
-      <w:bookmarkEnd w:id="6"/>
       <w:r>
         <w:t>-</w:t>
       </w:r>
@@ -4566,6 +4564,47 @@
           <w:szCs w:val="24"/>
         </w:rPr>
       </w:pPr>
+      <w:r>
+        <w:rPr>
+          <w:rFonts w:ascii="Times New Roman" w:hAnsi="Times New Roman" w:cs="Times New Roman"/>
+          <w:sz w:val="24"/>
+          <w:szCs w:val="24"/>
+        </w:rPr>
+        <w:lastRenderedPageBreak/>
+        <w:t>A m</w:t>
+      </w:r>
+      <w:r>
+        <w:rPr>
+          <w:rFonts w:ascii="Times New Roman" w:hAnsi="Times New Roman" w:cs="Times New Roman"/>
+          <w:sz w:val="24"/>
+          <w:szCs w:val="24"/>
+        </w:rPr>
+        <w:t xml:space="preserve">icroservice architecture is followed during the implementation of the project </w:t>
+      </w:r>
+      <w:r>
+        <w:rPr>
+          <w:rFonts w:ascii="Times New Roman" w:hAnsi="Times New Roman" w:cs="Times New Roman"/>
+          <w:sz w:val="24"/>
+          <w:szCs w:val="24"/>
+        </w:rPr>
+        <w:t>using several backend services, the design representation given above is just to give an idea of how all the components are expected to work together.</w:t>
+      </w:r>
+      <w:r>
+        <w:rPr>
+          <w:rFonts w:ascii="Times New Roman" w:hAnsi="Times New Roman" w:cs="Times New Roman"/>
+          <w:sz w:val="24"/>
+          <w:szCs w:val="24"/>
+        </w:rPr>
+        <w:t xml:space="preserve"> </w:t>
+      </w:r>
+      <w:r>
+        <w:rPr>
+          <w:rFonts w:ascii="Times New Roman" w:hAnsi="Times New Roman" w:cs="Times New Roman"/>
+          <w:sz w:val="24"/>
+          <w:szCs w:val="24"/>
+        </w:rPr>
+        <w:t>To enable system scalability while assuring that failure areas may be quickly identified and handled individually, a microservices design is used.</w:t>
+      </w:r>
     </w:p>
     <w:p>
       <w:pPr>
@@ -4577,6 +4616,643 @@
           <w:szCs w:val="24"/>
         </w:rPr>
       </w:pPr>
+      <w:r>
+        <w:rPr>
+          <w:rFonts w:ascii="Times New Roman" w:hAnsi="Times New Roman" w:cs="Times New Roman"/>
+          <w:sz w:val="24"/>
+          <w:szCs w:val="24"/>
+        </w:rPr>
+        <w:t xml:space="preserve">The final prototype is expected to be run in a single machine even though the designed system is proposed to be run in a distributed server system. </w:t>
+      </w:r>
+      <w:r>
+        <w:rPr>
+          <w:rFonts w:ascii="Times New Roman" w:hAnsi="Times New Roman" w:cs="Times New Roman"/>
+          <w:sz w:val="24"/>
+          <w:szCs w:val="24"/>
+        </w:rPr>
+        <w:t>A thorough explanation of each module seen on the architectural diagram above is provided below.</w:t>
+      </w:r>
+    </w:p>
+    <w:p>
+      <w:pPr>
+        <w:spacing w:line="360" w:lineRule="auto"/>
+        <w:jc w:val="both"/>
+        <w:rPr>
+          <w:rFonts w:ascii="Times New Roman" w:hAnsi="Times New Roman" w:cs="Times New Roman"/>
+          <w:b/>
+          <w:sz w:val="24"/>
+          <w:szCs w:val="24"/>
+        </w:rPr>
+      </w:pPr>
+      <w:r>
+        <w:rPr>
+          <w:rFonts w:ascii="Times New Roman" w:hAnsi="Times New Roman" w:cs="Times New Roman"/>
+          <w:b/>
+          <w:sz w:val="24"/>
+          <w:szCs w:val="24"/>
+        </w:rPr>
+        <w:t>Data Tier</w:t>
+      </w:r>
+    </w:p>
+    <w:p>
+      <w:pPr>
+        <w:pStyle w:val="ListParagraph"/>
+        <w:numPr>
+          <w:ilvl w:val="0"/>
+          <w:numId w:val="16"/>
+        </w:numPr>
+        <w:spacing w:line="360" w:lineRule="auto"/>
+        <w:jc w:val="both"/>
+        <w:rPr>
+          <w:rFonts w:ascii="Times New Roman" w:hAnsi="Times New Roman" w:cs="Times New Roman"/>
+          <w:sz w:val="24"/>
+          <w:szCs w:val="24"/>
+        </w:rPr>
+      </w:pPr>
+      <w:r>
+        <w:rPr>
+          <w:rFonts w:ascii="Times New Roman" w:hAnsi="Times New Roman" w:cs="Times New Roman"/>
+          <w:sz w:val="24"/>
+          <w:szCs w:val="24"/>
+        </w:rPr>
+        <w:t>Model Storage - The text summarization models which will be used for both generalized text summarization and domain specific text summarization will be stored here.</w:t>
+      </w:r>
+    </w:p>
+    <w:p>
+      <w:pPr>
+        <w:pStyle w:val="ListParagraph"/>
+        <w:numPr>
+          <w:ilvl w:val="0"/>
+          <w:numId w:val="17"/>
+        </w:numPr>
+        <w:spacing w:line="360" w:lineRule="auto"/>
+        <w:jc w:val="both"/>
+        <w:rPr>
+          <w:rFonts w:ascii="Times New Roman" w:hAnsi="Times New Roman" w:cs="Times New Roman"/>
+          <w:sz w:val="24"/>
+          <w:szCs w:val="24"/>
+        </w:rPr>
+      </w:pPr>
+      <w:r>
+        <w:rPr>
+          <w:rFonts w:ascii="Times New Roman" w:hAnsi="Times New Roman" w:cs="Times New Roman"/>
+          <w:sz w:val="24"/>
+          <w:szCs w:val="24"/>
+        </w:rPr>
+        <w:t>Generalized Model – The model which will be used by general users to generated review summarized, this model will be hyperparameter tuned for genialized purpose.</w:t>
+      </w:r>
+    </w:p>
+    <w:p>
+      <w:pPr>
+        <w:pStyle w:val="ListParagraph"/>
+        <w:numPr>
+          <w:ilvl w:val="0"/>
+          <w:numId w:val="17"/>
+        </w:numPr>
+        <w:spacing w:line="360" w:lineRule="auto"/>
+        <w:jc w:val="both"/>
+        <w:rPr>
+          <w:rFonts w:ascii="Times New Roman" w:hAnsi="Times New Roman" w:cs="Times New Roman"/>
+          <w:sz w:val="24"/>
+          <w:szCs w:val="24"/>
+        </w:rPr>
+      </w:pPr>
+      <w:r>
+        <w:rPr>
+          <w:rFonts w:ascii="Times New Roman" w:hAnsi="Times New Roman" w:cs="Times New Roman"/>
+          <w:sz w:val="24"/>
+          <w:szCs w:val="24"/>
+        </w:rPr>
+        <w:t>Domain Specific Model – The model will be used by domain specific use</w:t>
+      </w:r>
+      <w:r>
+        <w:rPr>
+          <w:rFonts w:ascii="Times New Roman" w:hAnsi="Times New Roman" w:cs="Times New Roman"/>
+          <w:sz w:val="24"/>
+          <w:szCs w:val="24"/>
+        </w:rPr>
+        <w:t>rs for review summarization, this model will be replaced whenever the model retraining is triggered from the domain user.</w:t>
+      </w:r>
+    </w:p>
+    <w:p>
+      <w:pPr>
+        <w:pStyle w:val="ListParagraph"/>
+        <w:numPr>
+          <w:ilvl w:val="0"/>
+          <w:numId w:val="16"/>
+        </w:numPr>
+        <w:spacing w:line="360" w:lineRule="auto"/>
+        <w:jc w:val="both"/>
+        <w:rPr>
+          <w:rFonts w:ascii="Times New Roman" w:hAnsi="Times New Roman" w:cs="Times New Roman"/>
+          <w:sz w:val="24"/>
+          <w:szCs w:val="24"/>
+        </w:rPr>
+      </w:pPr>
+      <w:r>
+        <w:rPr>
+          <w:rFonts w:ascii="Times New Roman" w:hAnsi="Times New Roman" w:cs="Times New Roman"/>
+          <w:sz w:val="24"/>
+          <w:szCs w:val="24"/>
+        </w:rPr>
+        <w:t>Dataset Storage – The data which is required for model training will be available.</w:t>
+      </w:r>
+    </w:p>
+    <w:p>
+      <w:pPr>
+        <w:pStyle w:val="ListParagraph"/>
+        <w:numPr>
+          <w:ilvl w:val="0"/>
+          <w:numId w:val="18"/>
+        </w:numPr>
+        <w:spacing w:line="360" w:lineRule="auto"/>
+        <w:jc w:val="both"/>
+        <w:rPr>
+          <w:rFonts w:ascii="Times New Roman" w:hAnsi="Times New Roman" w:cs="Times New Roman"/>
+          <w:sz w:val="24"/>
+          <w:szCs w:val="24"/>
+        </w:rPr>
+      </w:pPr>
+      <w:r>
+        <w:rPr>
+          <w:rFonts w:ascii="Times New Roman" w:hAnsi="Times New Roman" w:cs="Times New Roman"/>
+          <w:sz w:val="24"/>
+          <w:szCs w:val="24"/>
+        </w:rPr>
+        <w:t>Generalized Dataset – The data which is used for creating the generalized model will be stored for retraining when it comes to domain specific model retraining.</w:t>
+      </w:r>
+    </w:p>
+    <w:p>
+      <w:pPr>
+        <w:pStyle w:val="ListParagraph"/>
+        <w:numPr>
+          <w:ilvl w:val="0"/>
+          <w:numId w:val="18"/>
+        </w:numPr>
+        <w:spacing w:line="360" w:lineRule="auto"/>
+        <w:jc w:val="both"/>
+        <w:rPr>
+          <w:rFonts w:ascii="Times New Roman" w:hAnsi="Times New Roman" w:cs="Times New Roman"/>
+          <w:sz w:val="24"/>
+          <w:szCs w:val="24"/>
+        </w:rPr>
+      </w:pPr>
+      <w:r>
+        <w:rPr>
+          <w:rFonts w:ascii="Times New Roman" w:hAnsi="Times New Roman" w:cs="Times New Roman"/>
+          <w:sz w:val="24"/>
+          <w:szCs w:val="24"/>
+        </w:rPr>
+        <w:t>New Review Data – The data stored here are from the domain users when they use the application, the data will be storage and used for retraining along with the generalized dataset.</w:t>
+      </w:r>
+    </w:p>
+    <w:p>
+      <w:pPr>
+        <w:pStyle w:val="ListParagraph"/>
+        <w:numPr>
+          <w:ilvl w:val="0"/>
+          <w:numId w:val="16"/>
+        </w:numPr>
+        <w:spacing w:line="360" w:lineRule="auto"/>
+        <w:jc w:val="both"/>
+        <w:rPr>
+          <w:rFonts w:ascii="Times New Roman" w:hAnsi="Times New Roman" w:cs="Times New Roman"/>
+          <w:sz w:val="24"/>
+          <w:szCs w:val="24"/>
+        </w:rPr>
+      </w:pPr>
+      <w:r>
+        <w:rPr>
+          <w:rFonts w:ascii="Times New Roman" w:hAnsi="Times New Roman" w:cs="Times New Roman"/>
+          <w:sz w:val="24"/>
+          <w:szCs w:val="24"/>
+        </w:rPr>
+        <w:t>User Profile Data Storage – The metadata data related to the domain specific user when creating the user profile will be stored, for updating and profile deletion.</w:t>
+      </w:r>
+    </w:p>
+    <w:p>
+      <w:pPr>
+        <w:spacing w:line="360" w:lineRule="auto"/>
+        <w:jc w:val="both"/>
+        <w:rPr>
+          <w:rFonts w:ascii="Times New Roman" w:hAnsi="Times New Roman" w:cs="Times New Roman"/>
+          <w:b/>
+          <w:sz w:val="24"/>
+          <w:szCs w:val="24"/>
+        </w:rPr>
+      </w:pPr>
+      <w:r>
+        <w:rPr>
+          <w:rFonts w:ascii="Times New Roman" w:hAnsi="Times New Roman" w:cs="Times New Roman"/>
+          <w:b/>
+          <w:sz w:val="24"/>
+          <w:szCs w:val="24"/>
+        </w:rPr>
+        <w:t>Logic Tier</w:t>
+      </w:r>
+    </w:p>
+    <w:p>
+      <w:pPr>
+        <w:pStyle w:val="ListParagraph"/>
+        <w:numPr>
+          <w:ilvl w:val="0"/>
+          <w:numId w:val="19"/>
+        </w:numPr>
+        <w:spacing w:line="360" w:lineRule="auto"/>
+        <w:jc w:val="both"/>
+        <w:rPr>
+          <w:rFonts w:ascii="Times New Roman" w:hAnsi="Times New Roman" w:cs="Times New Roman"/>
+          <w:sz w:val="24"/>
+          <w:szCs w:val="24"/>
+        </w:rPr>
+      </w:pPr>
+      <w:r>
+        <w:rPr>
+          <w:rFonts w:ascii="Times New Roman" w:hAnsi="Times New Roman" w:cs="Times New Roman"/>
+          <w:sz w:val="24"/>
+          <w:szCs w:val="24"/>
+        </w:rPr>
+        <w:t>User Profile Creation – Allowing to create unique user profiles for each domain user, main purpose comes when workin</w:t>
+      </w:r>
+      <w:bookmarkStart w:id="6" w:name="_GoBack"/>
+      <w:bookmarkEnd w:id="6"/>
+      <w:r>
+        <w:rPr>
+          <w:rFonts w:ascii="Times New Roman" w:hAnsi="Times New Roman" w:cs="Times New Roman"/>
+          <w:sz w:val="24"/>
+          <w:szCs w:val="24"/>
+        </w:rPr>
+        <w:t>g with model retraining to figure out the data to be used.</w:t>
+      </w:r>
+    </w:p>
+    <w:p>
+      <w:pPr>
+        <w:pStyle w:val="ListParagraph"/>
+        <w:numPr>
+          <w:ilvl w:val="0"/>
+          <w:numId w:val="19"/>
+        </w:numPr>
+        <w:spacing w:line="360" w:lineRule="auto"/>
+        <w:jc w:val="both"/>
+        <w:rPr>
+          <w:rFonts w:ascii="Times New Roman" w:hAnsi="Times New Roman" w:cs="Times New Roman"/>
+          <w:sz w:val="24"/>
+          <w:szCs w:val="24"/>
+        </w:rPr>
+      </w:pPr>
+      <w:r>
+        <w:rPr>
+          <w:rFonts w:ascii="Times New Roman" w:hAnsi="Times New Roman" w:cs="Times New Roman"/>
+          <w:sz w:val="24"/>
+          <w:szCs w:val="24"/>
+        </w:rPr>
+        <w:t>API Proxy – Interface which allows the frontend to communicate with the backend services via HTTP calls/ request.</w:t>
+      </w:r>
+    </w:p>
+    <w:p>
+      <w:pPr>
+        <w:pStyle w:val="ListParagraph"/>
+        <w:numPr>
+          <w:ilvl w:val="0"/>
+          <w:numId w:val="19"/>
+        </w:numPr>
+        <w:spacing w:line="360" w:lineRule="auto"/>
+        <w:jc w:val="both"/>
+        <w:rPr>
+          <w:rFonts w:ascii="Times New Roman" w:hAnsi="Times New Roman" w:cs="Times New Roman"/>
+          <w:sz w:val="24"/>
+          <w:szCs w:val="24"/>
+        </w:rPr>
+      </w:pPr>
+      <w:r>
+        <w:rPr>
+          <w:rFonts w:ascii="Times New Roman" w:hAnsi="Times New Roman" w:cs="Times New Roman"/>
+          <w:sz w:val="24"/>
+          <w:szCs w:val="24"/>
+        </w:rPr>
+        <w:lastRenderedPageBreak/>
+        <w:t xml:space="preserve">Data Preprocessors – </w:t>
+      </w:r>
+    </w:p>
+    <w:p>
+      <w:pPr>
+        <w:pStyle w:val="ListParagraph"/>
+        <w:numPr>
+          <w:ilvl w:val="0"/>
+          <w:numId w:val="20"/>
+        </w:numPr>
+        <w:spacing w:line="360" w:lineRule="auto"/>
+        <w:jc w:val="both"/>
+        <w:rPr>
+          <w:rFonts w:ascii="Times New Roman" w:hAnsi="Times New Roman" w:cs="Times New Roman"/>
+          <w:sz w:val="24"/>
+          <w:szCs w:val="24"/>
+        </w:rPr>
+      </w:pPr>
+      <w:r>
+        <w:rPr>
+          <w:rFonts w:ascii="Times New Roman" w:hAnsi="Times New Roman" w:cs="Times New Roman"/>
+          <w:sz w:val="24"/>
+          <w:szCs w:val="24"/>
+        </w:rPr>
+        <w:t xml:space="preserve">NLP Text parser – </w:t>
+      </w:r>
+    </w:p>
+    <w:p>
+      <w:pPr>
+        <w:pStyle w:val="ListParagraph"/>
+        <w:numPr>
+          <w:ilvl w:val="0"/>
+          <w:numId w:val="19"/>
+        </w:numPr>
+        <w:spacing w:line="360" w:lineRule="auto"/>
+        <w:jc w:val="both"/>
+        <w:rPr>
+          <w:rFonts w:ascii="Times New Roman" w:hAnsi="Times New Roman" w:cs="Times New Roman"/>
+          <w:sz w:val="24"/>
+          <w:szCs w:val="24"/>
+        </w:rPr>
+      </w:pPr>
+      <w:r>
+        <w:rPr>
+          <w:rFonts w:ascii="Times New Roman" w:hAnsi="Times New Roman" w:cs="Times New Roman"/>
+          <w:sz w:val="24"/>
+          <w:szCs w:val="24"/>
+        </w:rPr>
+        <w:t xml:space="preserve">Summarization Model – </w:t>
+      </w:r>
+    </w:p>
+    <w:p>
+      <w:pPr>
+        <w:pStyle w:val="ListParagraph"/>
+        <w:numPr>
+          <w:ilvl w:val="0"/>
+          <w:numId w:val="21"/>
+        </w:numPr>
+        <w:spacing w:line="360" w:lineRule="auto"/>
+        <w:jc w:val="both"/>
+        <w:rPr>
+          <w:rFonts w:ascii="Times New Roman" w:hAnsi="Times New Roman" w:cs="Times New Roman"/>
+          <w:sz w:val="24"/>
+          <w:szCs w:val="24"/>
+        </w:rPr>
+      </w:pPr>
+      <w:r>
+        <w:rPr>
+          <w:rFonts w:ascii="Times New Roman" w:hAnsi="Times New Roman" w:cs="Times New Roman"/>
+          <w:sz w:val="24"/>
+          <w:szCs w:val="24"/>
+        </w:rPr>
+        <w:t xml:space="preserve">Generalized Optimized Transformer – </w:t>
+      </w:r>
+    </w:p>
+    <w:p>
+      <w:pPr>
+        <w:pStyle w:val="ListParagraph"/>
+        <w:numPr>
+          <w:ilvl w:val="0"/>
+          <w:numId w:val="19"/>
+        </w:numPr>
+        <w:spacing w:line="360" w:lineRule="auto"/>
+        <w:jc w:val="both"/>
+        <w:rPr>
+          <w:rFonts w:ascii="Times New Roman" w:hAnsi="Times New Roman" w:cs="Times New Roman"/>
+          <w:sz w:val="24"/>
+          <w:szCs w:val="24"/>
+        </w:rPr>
+      </w:pPr>
+      <w:r>
+        <w:rPr>
+          <w:rFonts w:ascii="Times New Roman" w:hAnsi="Times New Roman" w:cs="Times New Roman"/>
+          <w:sz w:val="24"/>
+          <w:szCs w:val="24"/>
+        </w:rPr>
+        <w:t xml:space="preserve">Data Encryption – </w:t>
+      </w:r>
+    </w:p>
+    <w:p>
+      <w:pPr>
+        <w:pStyle w:val="ListParagraph"/>
+        <w:numPr>
+          <w:ilvl w:val="0"/>
+          <w:numId w:val="19"/>
+        </w:numPr>
+        <w:spacing w:line="360" w:lineRule="auto"/>
+        <w:jc w:val="both"/>
+        <w:rPr>
+          <w:rFonts w:ascii="Times New Roman" w:hAnsi="Times New Roman" w:cs="Times New Roman"/>
+          <w:sz w:val="24"/>
+          <w:szCs w:val="24"/>
+        </w:rPr>
+      </w:pPr>
+      <w:r>
+        <w:rPr>
+          <w:rFonts w:ascii="Times New Roman" w:hAnsi="Times New Roman" w:cs="Times New Roman"/>
+          <w:sz w:val="24"/>
+          <w:szCs w:val="24"/>
+        </w:rPr>
+        <w:t xml:space="preserve">Model Retraining – </w:t>
+      </w:r>
+    </w:p>
+    <w:p>
+      <w:pPr>
+        <w:pStyle w:val="ListParagraph"/>
+        <w:numPr>
+          <w:ilvl w:val="0"/>
+          <w:numId w:val="22"/>
+        </w:numPr>
+        <w:spacing w:line="360" w:lineRule="auto"/>
+        <w:jc w:val="both"/>
+        <w:rPr>
+          <w:rFonts w:ascii="Times New Roman" w:hAnsi="Times New Roman" w:cs="Times New Roman"/>
+          <w:sz w:val="24"/>
+          <w:szCs w:val="24"/>
+        </w:rPr>
+      </w:pPr>
+      <w:r>
+        <w:rPr>
+          <w:rFonts w:ascii="Times New Roman" w:hAnsi="Times New Roman" w:cs="Times New Roman"/>
+          <w:sz w:val="24"/>
+          <w:szCs w:val="24"/>
+        </w:rPr>
+        <w:t xml:space="preserve">Dataset Recreation – </w:t>
+      </w:r>
+    </w:p>
+    <w:p>
+      <w:pPr>
+        <w:pStyle w:val="ListParagraph"/>
+        <w:numPr>
+          <w:ilvl w:val="0"/>
+          <w:numId w:val="22"/>
+        </w:numPr>
+        <w:spacing w:line="360" w:lineRule="auto"/>
+        <w:jc w:val="both"/>
+        <w:rPr>
+          <w:rFonts w:ascii="Times New Roman" w:hAnsi="Times New Roman" w:cs="Times New Roman"/>
+          <w:sz w:val="24"/>
+          <w:szCs w:val="24"/>
+        </w:rPr>
+      </w:pPr>
+      <w:r>
+        <w:rPr>
+          <w:rFonts w:ascii="Times New Roman" w:hAnsi="Times New Roman" w:cs="Times New Roman"/>
+          <w:sz w:val="24"/>
+          <w:szCs w:val="24"/>
+        </w:rPr>
+        <w:t xml:space="preserve">Hyperparameter tuning – </w:t>
+      </w:r>
+    </w:p>
+    <w:p>
+      <w:pPr>
+        <w:pStyle w:val="ListParagraph"/>
+        <w:numPr>
+          <w:ilvl w:val="0"/>
+          <w:numId w:val="22"/>
+        </w:numPr>
+        <w:spacing w:line="360" w:lineRule="auto"/>
+        <w:jc w:val="both"/>
+        <w:rPr>
+          <w:rFonts w:ascii="Times New Roman" w:hAnsi="Times New Roman" w:cs="Times New Roman"/>
+          <w:sz w:val="24"/>
+          <w:szCs w:val="24"/>
+        </w:rPr>
+      </w:pPr>
+      <w:r>
+        <w:rPr>
+          <w:rFonts w:ascii="Times New Roman" w:hAnsi="Times New Roman" w:cs="Times New Roman"/>
+          <w:sz w:val="24"/>
+          <w:szCs w:val="24"/>
+        </w:rPr>
+        <w:t xml:space="preserve">Model Training – </w:t>
+      </w:r>
+    </w:p>
+    <w:p>
+      <w:pPr>
+        <w:spacing w:line="360" w:lineRule="auto"/>
+        <w:jc w:val="both"/>
+        <w:rPr>
+          <w:rFonts w:ascii="Times New Roman" w:hAnsi="Times New Roman" w:cs="Times New Roman"/>
+          <w:sz w:val="24"/>
+          <w:szCs w:val="24"/>
+        </w:rPr>
+      </w:pPr>
+    </w:p>
+    <w:p>
+      <w:pPr>
+        <w:spacing w:line="360" w:lineRule="auto"/>
+        <w:jc w:val="both"/>
+        <w:rPr>
+          <w:rFonts w:ascii="Times New Roman" w:hAnsi="Times New Roman" w:cs="Times New Roman"/>
+          <w:b/>
+          <w:sz w:val="24"/>
+          <w:szCs w:val="24"/>
+        </w:rPr>
+      </w:pPr>
+      <w:r>
+        <w:rPr>
+          <w:rFonts w:ascii="Times New Roman" w:hAnsi="Times New Roman" w:cs="Times New Roman"/>
+          <w:b/>
+          <w:sz w:val="24"/>
+          <w:szCs w:val="24"/>
+        </w:rPr>
+        <w:t>Presentation Tier (Client Tier)</w:t>
+      </w:r>
+    </w:p>
+    <w:p>
+      <w:pPr>
+        <w:pStyle w:val="ListParagraph"/>
+        <w:numPr>
+          <w:ilvl w:val="0"/>
+          <w:numId w:val="23"/>
+        </w:numPr>
+        <w:spacing w:line="360" w:lineRule="auto"/>
+        <w:jc w:val="both"/>
+        <w:rPr>
+          <w:rFonts w:ascii="Times New Roman" w:hAnsi="Times New Roman" w:cs="Times New Roman"/>
+          <w:sz w:val="24"/>
+          <w:szCs w:val="24"/>
+        </w:rPr>
+      </w:pPr>
+      <w:r>
+        <w:rPr>
+          <w:rFonts w:ascii="Times New Roman" w:hAnsi="Times New Roman" w:cs="Times New Roman"/>
+          <w:sz w:val="24"/>
+          <w:szCs w:val="24"/>
+        </w:rPr>
+        <w:t xml:space="preserve">User Profile Creation Wizard – </w:t>
+      </w:r>
+    </w:p>
+    <w:p>
+      <w:pPr>
+        <w:pStyle w:val="ListParagraph"/>
+        <w:numPr>
+          <w:ilvl w:val="0"/>
+          <w:numId w:val="23"/>
+        </w:numPr>
+        <w:spacing w:line="360" w:lineRule="auto"/>
+        <w:jc w:val="both"/>
+        <w:rPr>
+          <w:rFonts w:ascii="Times New Roman" w:hAnsi="Times New Roman" w:cs="Times New Roman"/>
+          <w:sz w:val="24"/>
+          <w:szCs w:val="24"/>
+        </w:rPr>
+      </w:pPr>
+      <w:r>
+        <w:rPr>
+          <w:rFonts w:ascii="Times New Roman" w:hAnsi="Times New Roman" w:cs="Times New Roman"/>
+          <w:sz w:val="24"/>
+          <w:szCs w:val="24"/>
+        </w:rPr>
+        <w:t xml:space="preserve">User Input Wizard for Reviews – </w:t>
+      </w:r>
+    </w:p>
+    <w:p>
+      <w:pPr>
+        <w:pStyle w:val="ListParagraph"/>
+        <w:numPr>
+          <w:ilvl w:val="0"/>
+          <w:numId w:val="23"/>
+        </w:numPr>
+        <w:spacing w:line="360" w:lineRule="auto"/>
+        <w:jc w:val="both"/>
+        <w:rPr>
+          <w:rFonts w:ascii="Times New Roman" w:hAnsi="Times New Roman" w:cs="Times New Roman"/>
+          <w:sz w:val="24"/>
+          <w:szCs w:val="24"/>
+        </w:rPr>
+      </w:pPr>
+      <w:r>
+        <w:rPr>
+          <w:rFonts w:ascii="Times New Roman" w:hAnsi="Times New Roman" w:cs="Times New Roman"/>
+          <w:sz w:val="24"/>
+          <w:szCs w:val="24"/>
+        </w:rPr>
+        <w:t xml:space="preserve">Summarization Feed UI – </w:t>
+      </w:r>
+    </w:p>
+    <w:p>
+      <w:pPr>
+        <w:pStyle w:val="ListParagraph"/>
+        <w:numPr>
+          <w:ilvl w:val="0"/>
+          <w:numId w:val="23"/>
+        </w:numPr>
+        <w:spacing w:line="360" w:lineRule="auto"/>
+        <w:jc w:val="both"/>
+        <w:rPr>
+          <w:rFonts w:ascii="Times New Roman" w:hAnsi="Times New Roman" w:cs="Times New Roman"/>
+          <w:sz w:val="24"/>
+          <w:szCs w:val="24"/>
+        </w:rPr>
+      </w:pPr>
+      <w:r>
+        <w:rPr>
+          <w:rFonts w:ascii="Times New Roman" w:hAnsi="Times New Roman" w:cs="Times New Roman"/>
+          <w:sz w:val="24"/>
+          <w:szCs w:val="24"/>
+        </w:rPr>
+        <w:t>Hyperparameter tuning UI –</w:t>
+      </w:r>
     </w:p>
     <w:p>
       <w:pPr>
@@ -4749,6 +5425,182 @@
           <w:b/>
         </w:rPr>
       </w:pPr>
+      <w:r>
+        <w:rPr>
+          <w:b/>
+          <w:noProof/>
+        </w:rPr>
+        <w:lastRenderedPageBreak/>
+        <w:drawing>
+          <wp:inline distT="0" distB="0" distL="0" distR="0" wp14:anchorId="7E17EE32" wp14:editId="109CB79D">
+            <wp:extent cx="5943600" cy="4105275"/>
+            <wp:effectExtent l="0" t="0" r="0" b="9525"/>
+            <wp:docPr id="4" name="Picture 4"/>
+            <wp:cNvGraphicFramePr>
+              <a:graphicFrameLocks xmlns:a="http://schemas.openxmlformats.org/drawingml/2006/main" noChangeAspect="1"/>
+            </wp:cNvGraphicFramePr>
+            <a:graphic xmlns:a="http://schemas.openxmlformats.org/drawingml/2006/main">
+              <a:graphicData uri="http://schemas.openxmlformats.org/drawingml/2006/picture">
+                <pic:pic xmlns:pic="http://schemas.openxmlformats.org/drawingml/2006/picture">
+                  <pic:nvPicPr>
+                    <pic:cNvPr id="0" name="Picture 2"/>
+                    <pic:cNvPicPr>
+                      <a:picLocks noChangeAspect="1" noChangeArrowheads="1"/>
+                    </pic:cNvPicPr>
+                  </pic:nvPicPr>
+                  <pic:blipFill>
+                    <a:blip r:embed="rId14">
+                      <a:extLst>
+                        <a:ext uri="{28A0092B-C50C-407E-A947-70E740481C1C}">
+                          <a14:useLocalDpi xmlns:a14="http://schemas.microsoft.com/office/drawing/2010/main" val="0"/>
+                        </a:ext>
+                      </a:extLst>
+                    </a:blip>
+                    <a:srcRect/>
+                    <a:stretch>
+                      <a:fillRect/>
+                    </a:stretch>
+                  </pic:blipFill>
+                  <pic:spPr bwMode="auto">
+                    <a:xfrm>
+                      <a:off x="0" y="0"/>
+                      <a:ext cx="5943600" cy="4105275"/>
+                    </a:xfrm>
+                    <a:prstGeom prst="rect">
+                      <a:avLst/>
+                    </a:prstGeom>
+                    <a:noFill/>
+                    <a:ln>
+                      <a:noFill/>
+                    </a:ln>
+                  </pic:spPr>
+                </pic:pic>
+              </a:graphicData>
+            </a:graphic>
+          </wp:inline>
+        </w:drawing>
+      </w:r>
+    </w:p>
+    <w:p>
+      <w:pPr>
+        <w:pStyle w:val="ListParagraph"/>
+        <w:spacing w:line="360" w:lineRule="auto"/>
+        <w:ind w:left="0"/>
+        <w:jc w:val="both"/>
+        <w:rPr>
+          <w:b/>
+        </w:rPr>
+      </w:pPr>
+    </w:p>
+    <w:p>
+      <w:pPr>
+        <w:pStyle w:val="ListParagraph"/>
+        <w:spacing w:line="360" w:lineRule="auto"/>
+        <w:ind w:left="0"/>
+        <w:jc w:val="both"/>
+        <w:rPr>
+          <w:b/>
+        </w:rPr>
+      </w:pPr>
+    </w:p>
+    <w:p>
+      <w:pPr>
+        <w:pStyle w:val="ListParagraph"/>
+        <w:spacing w:line="360" w:lineRule="auto"/>
+        <w:ind w:left="0"/>
+        <w:jc w:val="both"/>
+        <w:rPr>
+          <w:b/>
+        </w:rPr>
+      </w:pPr>
+    </w:p>
+    <w:p>
+      <w:pPr>
+        <w:pStyle w:val="ListParagraph"/>
+        <w:spacing w:line="360" w:lineRule="auto"/>
+        <w:ind w:left="0"/>
+        <w:jc w:val="both"/>
+        <w:rPr>
+          <w:b/>
+        </w:rPr>
+      </w:pPr>
+      <w:r>
+        <w:rPr>
+          <w:b/>
+          <w:noProof/>
+        </w:rPr>
+        <w:lastRenderedPageBreak/>
+        <w:drawing>
+          <wp:inline distT="0" distB="0" distL="0" distR="0" wp14:anchorId="016A4978" wp14:editId="5EAD9C60">
+            <wp:extent cx="5943600" cy="4133850"/>
+            <wp:effectExtent l="0" t="0" r="0" b="0"/>
+            <wp:docPr id="5" name="Picture 5"/>
+            <wp:cNvGraphicFramePr>
+              <a:graphicFrameLocks xmlns:a="http://schemas.openxmlformats.org/drawingml/2006/main" noChangeAspect="1"/>
+            </wp:cNvGraphicFramePr>
+            <a:graphic xmlns:a="http://schemas.openxmlformats.org/drawingml/2006/main">
+              <a:graphicData uri="http://schemas.openxmlformats.org/drawingml/2006/picture">
+                <pic:pic xmlns:pic="http://schemas.openxmlformats.org/drawingml/2006/picture">
+                  <pic:nvPicPr>
+                    <pic:cNvPr id="0" name="Picture 3"/>
+                    <pic:cNvPicPr>
+                      <a:picLocks noChangeAspect="1" noChangeArrowheads="1"/>
+                    </pic:cNvPicPr>
+                  </pic:nvPicPr>
+                  <pic:blipFill>
+                    <a:blip r:embed="rId15">
+                      <a:extLst>
+                        <a:ext uri="{28A0092B-C50C-407E-A947-70E740481C1C}">
+                          <a14:useLocalDpi xmlns:a14="http://schemas.microsoft.com/office/drawing/2010/main" val="0"/>
+                        </a:ext>
+                      </a:extLst>
+                    </a:blip>
+                    <a:srcRect/>
+                    <a:stretch>
+                      <a:fillRect/>
+                    </a:stretch>
+                  </pic:blipFill>
+                  <pic:spPr bwMode="auto">
+                    <a:xfrm>
+                      <a:off x="0" y="0"/>
+                      <a:ext cx="5943600" cy="4133850"/>
+                    </a:xfrm>
+                    <a:prstGeom prst="rect">
+                      <a:avLst/>
+                    </a:prstGeom>
+                    <a:noFill/>
+                    <a:ln>
+                      <a:noFill/>
+                    </a:ln>
+                  </pic:spPr>
+                </pic:pic>
+              </a:graphicData>
+            </a:graphic>
+          </wp:inline>
+        </w:drawing>
+      </w:r>
+    </w:p>
+    <w:p>
+      <w:pPr>
+        <w:pStyle w:val="ListParagraph"/>
+        <w:spacing w:line="360" w:lineRule="auto"/>
+        <w:ind w:left="0"/>
+        <w:jc w:val="both"/>
+        <w:rPr>
+          <w:b/>
+        </w:rPr>
+      </w:pPr>
+    </w:p>
+    <w:p>
+      <w:pPr>
+        <w:pStyle w:val="ListParagraph"/>
+        <w:spacing w:line="360" w:lineRule="auto"/>
+        <w:ind w:left="0"/>
+        <w:jc w:val="both"/>
+        <w:rPr>
+          <w:b/>
+        </w:rPr>
+      </w:pPr>
     </w:p>
     <w:p>
       <w:pPr>
@@ -4806,9 +5658,9 @@
           <w:numId w:val="15"/>
         </w:numPr>
         <w:sectPr>
-          <w:headerReference w:type="default" r:id="rId14"/>
-          <w:headerReference w:type="first" r:id="rId15"/>
-          <w:footerReference w:type="first" r:id="rId16"/>
+          <w:headerReference w:type="default" r:id="rId16"/>
+          <w:headerReference w:type="first" r:id="rId17"/>
+          <w:footerReference w:type="first" r:id="rId18"/>
           <w:pgSz w:w="12240" w:h="15840"/>
           <w:pgMar w:top="1440" w:right="1440" w:bottom="1440" w:left="1440" w:header="720" w:footer="720" w:gutter="0"/>
           <w:pgNumType w:start="1"/>
@@ -5400,7 +6252,7 @@
         <w:sz w:val="24"/>
         <w:szCs w:val="24"/>
       </w:rPr>
-      <w:t>GA</w:t>
+      <w:t xml:space="preserve">GATOT            </w:t>
     </w:r>
     <w:r>
       <w:rPr>
@@ -5409,53 +6261,8 @@
         <w:sz w:val="24"/>
         <w:szCs w:val="24"/>
       </w:rPr>
-      <w:t>TOT</w:t>
-    </w:r>
-    <w:r>
-      <w:rPr>
-        <w:rFonts w:ascii="Times New Roman" w:hAnsi="Times New Roman" w:cs="Times New Roman"/>
-        <w:color w:val="404040" w:themeColor="text1" w:themeTint="BF"/>
-        <w:sz w:val="24"/>
-        <w:szCs w:val="24"/>
-      </w:rPr>
-      <w:t xml:space="preserve">            </w:t>
-    </w:r>
-    <w:r>
-      <w:rPr>
-        <w:rFonts w:ascii="Times New Roman" w:hAnsi="Times New Roman" w:cs="Times New Roman"/>
-        <w:color w:val="404040" w:themeColor="text1" w:themeTint="BF"/>
-        <w:sz w:val="24"/>
-        <w:szCs w:val="24"/>
-      </w:rPr>
       <w:tab/>
-      <w:t xml:space="preserve">  </w:t>
-    </w:r>
-    <w:r>
-      <w:rPr>
-        <w:rFonts w:ascii="Times New Roman" w:hAnsi="Times New Roman" w:cs="Times New Roman"/>
-        <w:color w:val="404040" w:themeColor="text1" w:themeTint="BF"/>
-        <w:sz w:val="24"/>
-        <w:szCs w:val="24"/>
-      </w:rPr>
-      <w:t xml:space="preserve"> </w:t>
-    </w:r>
-    <w:r>
-      <w:rPr>
-        <w:rFonts w:ascii="Times New Roman" w:hAnsi="Times New Roman" w:cs="Times New Roman"/>
-        <w:color w:val="404040" w:themeColor="text1" w:themeTint="BF"/>
-        <w:sz w:val="24"/>
-        <w:szCs w:val="24"/>
-      </w:rPr>
-      <w:t xml:space="preserve">                                                                                                                   </w:t>
-    </w:r>
-    <w:r>
-      <w:rPr>
-        <w:rFonts w:ascii="Times New Roman" w:hAnsi="Times New Roman" w:cs="Times New Roman"/>
-        <w:color w:val="404040" w:themeColor="text1" w:themeTint="BF"/>
-        <w:sz w:val="24"/>
-        <w:szCs w:val="24"/>
-      </w:rPr>
-      <w:t xml:space="preserve"> Design</w:t>
+      <w:t xml:space="preserve">                                                                                                                       Design</w:t>
     </w:r>
   </w:p>
 </w:hdr>
@@ -5549,16 +6356,7 @@
         <w:szCs w:val="24"/>
       </w:rPr>
       <w:tab/>
-      <w:t xml:space="preserve"> </w:t>
-    </w:r>
-    <w:r>
-      <w:rPr>
-        <w:rFonts w:ascii="Times New Roman" w:hAnsi="Times New Roman" w:cs="Times New Roman"/>
-        <w:color w:val="404040" w:themeColor="text1" w:themeTint="BF"/>
-        <w:sz w:val="24"/>
-        <w:szCs w:val="24"/>
-      </w:rPr>
-      <w:t>Design</w:t>
+      <w:t xml:space="preserve"> Design</w:t>
     </w:r>
   </w:p>
 </w:hdr>
@@ -5582,7 +6380,7 @@
         <w:sz w:val="24"/>
         <w:szCs w:val="24"/>
       </w:rPr>
-      <w:t>GATOT</w:t>
+      <w:t xml:space="preserve">GATOT </w:t>
     </w:r>
     <w:r>
       <w:rPr>
@@ -5591,7 +6389,7 @@
         <w:sz w:val="24"/>
         <w:szCs w:val="24"/>
       </w:rPr>
-      <w:t xml:space="preserve"> </w:t>
+      <w:tab/>
     </w:r>
     <w:r>
       <w:rPr>
@@ -5601,25 +6399,7 @@
         <w:szCs w:val="24"/>
       </w:rPr>
       <w:tab/>
-    </w:r>
-    <w:r>
-      <w:rPr>
-        <w:rFonts w:ascii="Times New Roman" w:hAnsi="Times New Roman" w:cs="Times New Roman"/>
-        <w:color w:val="404040" w:themeColor="text1" w:themeTint="BF"/>
-        <w:sz w:val="24"/>
-        <w:szCs w:val="24"/>
-      </w:rPr>
-      <w:tab/>
-      <w:t xml:space="preserve">        </w:t>
-    </w:r>
-    <w:r>
-      <w:rPr>
-        <w:rFonts w:ascii="Times New Roman" w:hAnsi="Times New Roman" w:cs="Times New Roman"/>
-        <w:color w:val="404040" w:themeColor="text1" w:themeTint="BF"/>
-        <w:sz w:val="24"/>
-        <w:szCs w:val="24"/>
-      </w:rPr>
-      <w:t>Design</w:t>
+      <w:t xml:space="preserve">        Design</w:t>
     </w:r>
   </w:p>
 </w:hdr>
@@ -5628,6 +6408,95 @@
 <file path=word/numbering.xml><?xml version="1.0" encoding="utf-8"?>
 <w:numbering xmlns:wpc="http://schemas.microsoft.com/office/word/2010/wordprocessingCanvas" xmlns:cx="http://schemas.microsoft.com/office/drawing/2014/chartex" xmlns:cx1="http://schemas.microsoft.com/office/drawing/2015/9/8/chartex" xmlns:cx2="http://schemas.microsoft.com/office/drawing/2015/10/21/chartex" xmlns:cx3="http://schemas.microsoft.com/office/drawing/2016/5/9/chartex" xmlns:cx4="http://schemas.microsoft.com/office/drawing/2016/5/10/chartex" xmlns:cx5="http://schemas.microsoft.com/office/drawing/2016/5/11/chartex" xmlns:cx6="http://schemas.microsoft.com/office/drawing/2016/5/12/chartex" xmlns:cx7="http://schemas.microsoft.com/office/drawing/2016/5/13/chartex" xmlns:cx8="http://schemas.microsoft.com/office/drawing/2016/5/14/chartex" xmlns:mc="http://schemas.openxmlformats.org/markup-compatibility/2006" xmlns:aink="http://schemas.microsoft.com/office/drawing/2016/ink" xmlns:am3d="http://schemas.microsoft.com/office/drawing/2017/model3d" xmlns:o="urn:schemas-microsoft-com:office:office" xmlns:r="http://schemas.openxmlformats.org/officeDocument/2006/relationships" xmlns:m="http://schemas.openxmlformats.org/officeDocument/2006/math" xmlns:v="urn:schemas-microsoft-com:vml" xmlns:wp14="http://schemas.microsoft.com/office/word/2010/wordprocessingDrawing" xmlns:wp="http://schemas.openxmlformats.org/drawingml/2006/wordprocessingDrawing" xmlns:w10="urn:schemas-microsoft-com:office:word" xmlns:w="http://schemas.openxmlformats.org/wordprocessingml/2006/main" xmlns:w14="http://schemas.microsoft.com/office/word/2010/wordml" xmlns:w15="http://schemas.microsoft.com/office/word/2012/wordml" xmlns:w16cid="http://schemas.microsoft.com/office/word/2016/wordml/cid" xmlns:w16se="http://schemas.microsoft.com/office/word/2015/wordml/symex" xmlns:wpg="http://schemas.microsoft.com/office/word/2010/wordprocessingGroup" xmlns:wpi="http://schemas.microsoft.com/office/word/2010/wordprocessingInk" xmlns:wne="http://schemas.microsoft.com/office/word/2006/wordml" xmlns:wps="http://schemas.microsoft.com/office/word/2010/wordprocessingShape" mc:Ignorable="w14 w15 w16se w16cid wp14">
   <w:abstractNum w:abstractNumId="0" w15:restartNumberingAfterBreak="0">
+    <w:nsid w:val="04224BD7"/>
+    <w:multiLevelType w:val="hybridMultilevel"/>
+    <w:tmpl w:val="356E3F7A"/>
+    <w:lvl w:ilvl="0" w:tplc="4E1614AA">
+      <w:start w:val="1"/>
+      <w:numFmt w:val="lowerLetter"/>
+      <w:lvlText w:val="%1)"/>
+      <w:lvlJc w:val="left"/>
+      <w:pPr>
+        <w:ind w:left="1440" w:hanging="360"/>
+      </w:pPr>
+      <w:rPr>
+        <w:rFonts w:hint="default"/>
+      </w:rPr>
+    </w:lvl>
+    <w:lvl w:ilvl="1" w:tplc="04090019" w:tentative="1">
+      <w:start w:val="1"/>
+      <w:numFmt w:val="lowerLetter"/>
+      <w:lvlText w:val="%2."/>
+      <w:lvlJc w:val="left"/>
+      <w:pPr>
+        <w:ind w:left="2160" w:hanging="360"/>
+      </w:pPr>
+    </w:lvl>
+    <w:lvl w:ilvl="2" w:tplc="0409001B" w:tentative="1">
+      <w:start w:val="1"/>
+      <w:numFmt w:val="lowerRoman"/>
+      <w:lvlText w:val="%3."/>
+      <w:lvlJc w:val="right"/>
+      <w:pPr>
+        <w:ind w:left="2880" w:hanging="180"/>
+      </w:pPr>
+    </w:lvl>
+    <w:lvl w:ilvl="3" w:tplc="0409000F" w:tentative="1">
+      <w:start w:val="1"/>
+      <w:numFmt w:val="decimal"/>
+      <w:lvlText w:val="%4."/>
+      <w:lvlJc w:val="left"/>
+      <w:pPr>
+        <w:ind w:left="3600" w:hanging="360"/>
+      </w:pPr>
+    </w:lvl>
+    <w:lvl w:ilvl="4" w:tplc="04090019" w:tentative="1">
+      <w:start w:val="1"/>
+      <w:numFmt w:val="lowerLetter"/>
+      <w:lvlText w:val="%5."/>
+      <w:lvlJc w:val="left"/>
+      <w:pPr>
+        <w:ind w:left="4320" w:hanging="360"/>
+      </w:pPr>
+    </w:lvl>
+    <w:lvl w:ilvl="5" w:tplc="0409001B" w:tentative="1">
+      <w:start w:val="1"/>
+      <w:numFmt w:val="lowerRoman"/>
+      <w:lvlText w:val="%6."/>
+      <w:lvlJc w:val="right"/>
+      <w:pPr>
+        <w:ind w:left="5040" w:hanging="180"/>
+      </w:pPr>
+    </w:lvl>
+    <w:lvl w:ilvl="6" w:tplc="0409000F" w:tentative="1">
+      <w:start w:val="1"/>
+      <w:numFmt w:val="decimal"/>
+      <w:lvlText w:val="%7."/>
+      <w:lvlJc w:val="left"/>
+      <w:pPr>
+        <w:ind w:left="5760" w:hanging="360"/>
+      </w:pPr>
+    </w:lvl>
+    <w:lvl w:ilvl="7" w:tplc="04090019" w:tentative="1">
+      <w:start w:val="1"/>
+      <w:numFmt w:val="lowerLetter"/>
+      <w:lvlText w:val="%8."/>
+      <w:lvlJc w:val="left"/>
+      <w:pPr>
+        <w:ind w:left="6480" w:hanging="360"/>
+      </w:pPr>
+    </w:lvl>
+    <w:lvl w:ilvl="8" w:tplc="0409001B" w:tentative="1">
+      <w:start w:val="1"/>
+      <w:numFmt w:val="lowerRoman"/>
+      <w:lvlText w:val="%9."/>
+      <w:lvlJc w:val="right"/>
+      <w:pPr>
+        <w:ind w:left="7200" w:hanging="180"/>
+      </w:pPr>
+    </w:lvl>
+  </w:abstractNum>
+  <w:abstractNum w:abstractNumId="1" w15:restartNumberingAfterBreak="0">
     <w:nsid w:val="14B34013"/>
     <w:multiLevelType w:val="multilevel"/>
     <w:tmpl w:val="66787F54"/>
@@ -5748,7 +6617,7 @@
       </w:rPr>
     </w:lvl>
   </w:abstractNum>
-  <w:abstractNum w:abstractNumId="1" w15:restartNumberingAfterBreak="0">
+  <w:abstractNum w:abstractNumId="2" w15:restartNumberingAfterBreak="0">
     <w:nsid w:val="14ED6FE0"/>
     <w:multiLevelType w:val="hybridMultilevel"/>
     <w:tmpl w:val="DAD22760"/>
@@ -5861,7 +6730,7 @@
       </w:rPr>
     </w:lvl>
   </w:abstractNum>
-  <w:abstractNum w:abstractNumId="2" w15:restartNumberingAfterBreak="0">
+  <w:abstractNum w:abstractNumId="3" w15:restartNumberingAfterBreak="0">
     <w:nsid w:val="151A3E54"/>
     <w:multiLevelType w:val="hybridMultilevel"/>
     <w:tmpl w:val="E5A464F0"/>
@@ -5974,7 +6843,7 @@
       </w:rPr>
     </w:lvl>
   </w:abstractNum>
-  <w:abstractNum w:abstractNumId="3" w15:restartNumberingAfterBreak="0">
+  <w:abstractNum w:abstractNumId="4" w15:restartNumberingAfterBreak="0">
     <w:nsid w:val="1CD248E9"/>
     <w:multiLevelType w:val="hybridMultilevel"/>
     <w:tmpl w:val="ED162E34"/>
@@ -6087,7 +6956,7 @@
       </w:rPr>
     </w:lvl>
   </w:abstractNum>
-  <w:abstractNum w:abstractNumId="4" w15:restartNumberingAfterBreak="0">
+  <w:abstractNum w:abstractNumId="5" w15:restartNumberingAfterBreak="0">
     <w:nsid w:val="208C63CD"/>
     <w:multiLevelType w:val="multilevel"/>
     <w:tmpl w:val="E6E43442"/>
@@ -6236,7 +7105,7 @@
       </w:rPr>
     </w:lvl>
   </w:abstractNum>
-  <w:abstractNum w:abstractNumId="5" w15:restartNumberingAfterBreak="0">
+  <w:abstractNum w:abstractNumId="6" w15:restartNumberingAfterBreak="0">
     <w:nsid w:val="264613C1"/>
     <w:multiLevelType w:val="multilevel"/>
     <w:tmpl w:val="ECF4CBDA"/>
@@ -6385,7 +7254,96 @@
       </w:rPr>
     </w:lvl>
   </w:abstractNum>
-  <w:abstractNum w:abstractNumId="6" w15:restartNumberingAfterBreak="0">
+  <w:abstractNum w:abstractNumId="7" w15:restartNumberingAfterBreak="0">
+    <w:nsid w:val="27232955"/>
+    <w:multiLevelType w:val="hybridMultilevel"/>
+    <w:tmpl w:val="732E3A7A"/>
+    <w:lvl w:ilvl="0" w:tplc="4D54F124">
+      <w:start w:val="1"/>
+      <w:numFmt w:val="lowerLetter"/>
+      <w:lvlText w:val="%1)"/>
+      <w:lvlJc w:val="left"/>
+      <w:pPr>
+        <w:ind w:left="1080" w:hanging="360"/>
+      </w:pPr>
+      <w:rPr>
+        <w:rFonts w:hint="default"/>
+      </w:rPr>
+    </w:lvl>
+    <w:lvl w:ilvl="1" w:tplc="04090019" w:tentative="1">
+      <w:start w:val="1"/>
+      <w:numFmt w:val="lowerLetter"/>
+      <w:lvlText w:val="%2."/>
+      <w:lvlJc w:val="left"/>
+      <w:pPr>
+        <w:ind w:left="1800" w:hanging="360"/>
+      </w:pPr>
+    </w:lvl>
+    <w:lvl w:ilvl="2" w:tplc="0409001B" w:tentative="1">
+      <w:start w:val="1"/>
+      <w:numFmt w:val="lowerRoman"/>
+      <w:lvlText w:val="%3."/>
+      <w:lvlJc w:val="right"/>
+      <w:pPr>
+        <w:ind w:left="2520" w:hanging="180"/>
+      </w:pPr>
+    </w:lvl>
+    <w:lvl w:ilvl="3" w:tplc="0409000F" w:tentative="1">
+      <w:start w:val="1"/>
+      <w:numFmt w:val="decimal"/>
+      <w:lvlText w:val="%4."/>
+      <w:lvlJc w:val="left"/>
+      <w:pPr>
+        <w:ind w:left="3240" w:hanging="360"/>
+      </w:pPr>
+    </w:lvl>
+    <w:lvl w:ilvl="4" w:tplc="04090019" w:tentative="1">
+      <w:start w:val="1"/>
+      <w:numFmt w:val="lowerLetter"/>
+      <w:lvlText w:val="%5."/>
+      <w:lvlJc w:val="left"/>
+      <w:pPr>
+        <w:ind w:left="3960" w:hanging="360"/>
+      </w:pPr>
+    </w:lvl>
+    <w:lvl w:ilvl="5" w:tplc="0409001B" w:tentative="1">
+      <w:start w:val="1"/>
+      <w:numFmt w:val="lowerRoman"/>
+      <w:lvlText w:val="%6."/>
+      <w:lvlJc w:val="right"/>
+      <w:pPr>
+        <w:ind w:left="4680" w:hanging="180"/>
+      </w:pPr>
+    </w:lvl>
+    <w:lvl w:ilvl="6" w:tplc="0409000F" w:tentative="1">
+      <w:start w:val="1"/>
+      <w:numFmt w:val="decimal"/>
+      <w:lvlText w:val="%7."/>
+      <w:lvlJc w:val="left"/>
+      <w:pPr>
+        <w:ind w:left="5400" w:hanging="360"/>
+      </w:pPr>
+    </w:lvl>
+    <w:lvl w:ilvl="7" w:tplc="04090019" w:tentative="1">
+      <w:start w:val="1"/>
+      <w:numFmt w:val="lowerLetter"/>
+      <w:lvlText w:val="%8."/>
+      <w:lvlJc w:val="left"/>
+      <w:pPr>
+        <w:ind w:left="6120" w:hanging="360"/>
+      </w:pPr>
+    </w:lvl>
+    <w:lvl w:ilvl="8" w:tplc="0409001B" w:tentative="1">
+      <w:start w:val="1"/>
+      <w:numFmt w:val="lowerRoman"/>
+      <w:lvlText w:val="%9."/>
+      <w:lvlJc w:val="right"/>
+      <w:pPr>
+        <w:ind w:left="6840" w:hanging="180"/>
+      </w:pPr>
+    </w:lvl>
+  </w:abstractNum>
+  <w:abstractNum w:abstractNumId="8" w15:restartNumberingAfterBreak="0">
     <w:nsid w:val="36727EC1"/>
     <w:multiLevelType w:val="hybridMultilevel"/>
     <w:tmpl w:val="7ADCEED0"/>
@@ -6498,7 +7456,7 @@
       </w:rPr>
     </w:lvl>
   </w:abstractNum>
-  <w:abstractNum w:abstractNumId="7" w15:restartNumberingAfterBreak="0">
+  <w:abstractNum w:abstractNumId="9" w15:restartNumberingAfterBreak="0">
     <w:nsid w:val="389736C7"/>
     <w:multiLevelType w:val="hybridMultilevel"/>
     <w:tmpl w:val="7FBE1846"/>
@@ -6611,7 +7569,363 @@
       </w:rPr>
     </w:lvl>
   </w:abstractNum>
-  <w:abstractNum w:abstractNumId="8" w15:restartNumberingAfterBreak="0">
+  <w:abstractNum w:abstractNumId="10" w15:restartNumberingAfterBreak="0">
+    <w:nsid w:val="3E630D58"/>
+    <w:multiLevelType w:val="hybridMultilevel"/>
+    <w:tmpl w:val="C6761F3A"/>
+    <w:lvl w:ilvl="0" w:tplc="0409000F">
+      <w:start w:val="1"/>
+      <w:numFmt w:val="decimal"/>
+      <w:lvlText w:val="%1."/>
+      <w:lvlJc w:val="left"/>
+      <w:pPr>
+        <w:ind w:left="720" w:hanging="360"/>
+      </w:pPr>
+      <w:rPr>
+        <w:rFonts w:hint="default"/>
+      </w:rPr>
+    </w:lvl>
+    <w:lvl w:ilvl="1" w:tplc="04090019" w:tentative="1">
+      <w:start w:val="1"/>
+      <w:numFmt w:val="lowerLetter"/>
+      <w:lvlText w:val="%2."/>
+      <w:lvlJc w:val="left"/>
+      <w:pPr>
+        <w:ind w:left="1440" w:hanging="360"/>
+      </w:pPr>
+    </w:lvl>
+    <w:lvl w:ilvl="2" w:tplc="0409001B" w:tentative="1">
+      <w:start w:val="1"/>
+      <w:numFmt w:val="lowerRoman"/>
+      <w:lvlText w:val="%3."/>
+      <w:lvlJc w:val="right"/>
+      <w:pPr>
+        <w:ind w:left="2160" w:hanging="180"/>
+      </w:pPr>
+    </w:lvl>
+    <w:lvl w:ilvl="3" w:tplc="0409000F" w:tentative="1">
+      <w:start w:val="1"/>
+      <w:numFmt w:val="decimal"/>
+      <w:lvlText w:val="%4."/>
+      <w:lvlJc w:val="left"/>
+      <w:pPr>
+        <w:ind w:left="2880" w:hanging="360"/>
+      </w:pPr>
+    </w:lvl>
+    <w:lvl w:ilvl="4" w:tplc="04090019" w:tentative="1">
+      <w:start w:val="1"/>
+      <w:numFmt w:val="lowerLetter"/>
+      <w:lvlText w:val="%5."/>
+      <w:lvlJc w:val="left"/>
+      <w:pPr>
+        <w:ind w:left="3600" w:hanging="360"/>
+      </w:pPr>
+    </w:lvl>
+    <w:lvl w:ilvl="5" w:tplc="0409001B" w:tentative="1">
+      <w:start w:val="1"/>
+      <w:numFmt w:val="lowerRoman"/>
+      <w:lvlText w:val="%6."/>
+      <w:lvlJc w:val="right"/>
+      <w:pPr>
+        <w:ind w:left="4320" w:hanging="180"/>
+      </w:pPr>
+    </w:lvl>
+    <w:lvl w:ilvl="6" w:tplc="0409000F" w:tentative="1">
+      <w:start w:val="1"/>
+      <w:numFmt w:val="decimal"/>
+      <w:lvlText w:val="%7."/>
+      <w:lvlJc w:val="left"/>
+      <w:pPr>
+        <w:ind w:left="5040" w:hanging="360"/>
+      </w:pPr>
+    </w:lvl>
+    <w:lvl w:ilvl="7" w:tplc="04090019" w:tentative="1">
+      <w:start w:val="1"/>
+      <w:numFmt w:val="lowerLetter"/>
+      <w:lvlText w:val="%8."/>
+      <w:lvlJc w:val="left"/>
+      <w:pPr>
+        <w:ind w:left="5760" w:hanging="360"/>
+      </w:pPr>
+    </w:lvl>
+    <w:lvl w:ilvl="8" w:tplc="0409001B" w:tentative="1">
+      <w:start w:val="1"/>
+      <w:numFmt w:val="lowerRoman"/>
+      <w:lvlText w:val="%9."/>
+      <w:lvlJc w:val="right"/>
+      <w:pPr>
+        <w:ind w:left="6480" w:hanging="180"/>
+      </w:pPr>
+    </w:lvl>
+  </w:abstractNum>
+  <w:abstractNum w:abstractNumId="11" w15:restartNumberingAfterBreak="0">
+    <w:nsid w:val="43E56B45"/>
+    <w:multiLevelType w:val="hybridMultilevel"/>
+    <w:tmpl w:val="E63AE326"/>
+    <w:lvl w:ilvl="0" w:tplc="04090017">
+      <w:start w:val="1"/>
+      <w:numFmt w:val="lowerLetter"/>
+      <w:lvlText w:val="%1)"/>
+      <w:lvlJc w:val="left"/>
+      <w:pPr>
+        <w:ind w:left="1080" w:hanging="360"/>
+      </w:pPr>
+      <w:rPr>
+        <w:rFonts w:hint="default"/>
+      </w:rPr>
+    </w:lvl>
+    <w:lvl w:ilvl="1" w:tplc="04090019" w:tentative="1">
+      <w:start w:val="1"/>
+      <w:numFmt w:val="lowerLetter"/>
+      <w:lvlText w:val="%2."/>
+      <w:lvlJc w:val="left"/>
+      <w:pPr>
+        <w:ind w:left="1800" w:hanging="360"/>
+      </w:pPr>
+    </w:lvl>
+    <w:lvl w:ilvl="2" w:tplc="0409001B" w:tentative="1">
+      <w:start w:val="1"/>
+      <w:numFmt w:val="lowerRoman"/>
+      <w:lvlText w:val="%3."/>
+      <w:lvlJc w:val="right"/>
+      <w:pPr>
+        <w:ind w:left="2520" w:hanging="180"/>
+      </w:pPr>
+    </w:lvl>
+    <w:lvl w:ilvl="3" w:tplc="0409000F" w:tentative="1">
+      <w:start w:val="1"/>
+      <w:numFmt w:val="decimal"/>
+      <w:lvlText w:val="%4."/>
+      <w:lvlJc w:val="left"/>
+      <w:pPr>
+        <w:ind w:left="3240" w:hanging="360"/>
+      </w:pPr>
+    </w:lvl>
+    <w:lvl w:ilvl="4" w:tplc="04090019" w:tentative="1">
+      <w:start w:val="1"/>
+      <w:numFmt w:val="lowerLetter"/>
+      <w:lvlText w:val="%5."/>
+      <w:lvlJc w:val="left"/>
+      <w:pPr>
+        <w:ind w:left="3960" w:hanging="360"/>
+      </w:pPr>
+    </w:lvl>
+    <w:lvl w:ilvl="5" w:tplc="0409001B" w:tentative="1">
+      <w:start w:val="1"/>
+      <w:numFmt w:val="lowerRoman"/>
+      <w:lvlText w:val="%6."/>
+      <w:lvlJc w:val="right"/>
+      <w:pPr>
+        <w:ind w:left="4680" w:hanging="180"/>
+      </w:pPr>
+    </w:lvl>
+    <w:lvl w:ilvl="6" w:tplc="0409000F" w:tentative="1">
+      <w:start w:val="1"/>
+      <w:numFmt w:val="decimal"/>
+      <w:lvlText w:val="%7."/>
+      <w:lvlJc w:val="left"/>
+      <w:pPr>
+        <w:ind w:left="5400" w:hanging="360"/>
+      </w:pPr>
+    </w:lvl>
+    <w:lvl w:ilvl="7" w:tplc="04090019" w:tentative="1">
+      <w:start w:val="1"/>
+      <w:numFmt w:val="lowerLetter"/>
+      <w:lvlText w:val="%8."/>
+      <w:lvlJc w:val="left"/>
+      <w:pPr>
+        <w:ind w:left="6120" w:hanging="360"/>
+      </w:pPr>
+    </w:lvl>
+    <w:lvl w:ilvl="8" w:tplc="0409001B" w:tentative="1">
+      <w:start w:val="1"/>
+      <w:numFmt w:val="lowerRoman"/>
+      <w:lvlText w:val="%9."/>
+      <w:lvlJc w:val="right"/>
+      <w:pPr>
+        <w:ind w:left="6840" w:hanging="180"/>
+      </w:pPr>
+    </w:lvl>
+  </w:abstractNum>
+  <w:abstractNum w:abstractNumId="12" w15:restartNumberingAfterBreak="0">
+    <w:nsid w:val="463D52C6"/>
+    <w:multiLevelType w:val="hybridMultilevel"/>
+    <w:tmpl w:val="97F4E870"/>
+    <w:lvl w:ilvl="0" w:tplc="0530647E">
+      <w:start w:val="1"/>
+      <w:numFmt w:val="decimal"/>
+      <w:lvlText w:val="%1."/>
+      <w:lvlJc w:val="left"/>
+      <w:pPr>
+        <w:ind w:left="1080" w:hanging="360"/>
+      </w:pPr>
+      <w:rPr>
+        <w:rFonts w:hint="default"/>
+      </w:rPr>
+    </w:lvl>
+    <w:lvl w:ilvl="1" w:tplc="04090019" w:tentative="1">
+      <w:start w:val="1"/>
+      <w:numFmt w:val="lowerLetter"/>
+      <w:lvlText w:val="%2."/>
+      <w:lvlJc w:val="left"/>
+      <w:pPr>
+        <w:ind w:left="1800" w:hanging="360"/>
+      </w:pPr>
+    </w:lvl>
+    <w:lvl w:ilvl="2" w:tplc="0409001B" w:tentative="1">
+      <w:start w:val="1"/>
+      <w:numFmt w:val="lowerRoman"/>
+      <w:lvlText w:val="%3."/>
+      <w:lvlJc w:val="right"/>
+      <w:pPr>
+        <w:ind w:left="2520" w:hanging="180"/>
+      </w:pPr>
+    </w:lvl>
+    <w:lvl w:ilvl="3" w:tplc="0409000F" w:tentative="1">
+      <w:start w:val="1"/>
+      <w:numFmt w:val="decimal"/>
+      <w:lvlText w:val="%4."/>
+      <w:lvlJc w:val="left"/>
+      <w:pPr>
+        <w:ind w:left="3240" w:hanging="360"/>
+      </w:pPr>
+    </w:lvl>
+    <w:lvl w:ilvl="4" w:tplc="04090019" w:tentative="1">
+      <w:start w:val="1"/>
+      <w:numFmt w:val="lowerLetter"/>
+      <w:lvlText w:val="%5."/>
+      <w:lvlJc w:val="left"/>
+      <w:pPr>
+        <w:ind w:left="3960" w:hanging="360"/>
+      </w:pPr>
+    </w:lvl>
+    <w:lvl w:ilvl="5" w:tplc="0409001B" w:tentative="1">
+      <w:start w:val="1"/>
+      <w:numFmt w:val="lowerRoman"/>
+      <w:lvlText w:val="%6."/>
+      <w:lvlJc w:val="right"/>
+      <w:pPr>
+        <w:ind w:left="4680" w:hanging="180"/>
+      </w:pPr>
+    </w:lvl>
+    <w:lvl w:ilvl="6" w:tplc="0409000F" w:tentative="1">
+      <w:start w:val="1"/>
+      <w:numFmt w:val="decimal"/>
+      <w:lvlText w:val="%7."/>
+      <w:lvlJc w:val="left"/>
+      <w:pPr>
+        <w:ind w:left="5400" w:hanging="360"/>
+      </w:pPr>
+    </w:lvl>
+    <w:lvl w:ilvl="7" w:tplc="04090019" w:tentative="1">
+      <w:start w:val="1"/>
+      <w:numFmt w:val="lowerLetter"/>
+      <w:lvlText w:val="%8."/>
+      <w:lvlJc w:val="left"/>
+      <w:pPr>
+        <w:ind w:left="6120" w:hanging="360"/>
+      </w:pPr>
+    </w:lvl>
+    <w:lvl w:ilvl="8" w:tplc="0409001B" w:tentative="1">
+      <w:start w:val="1"/>
+      <w:numFmt w:val="lowerRoman"/>
+      <w:lvlText w:val="%9."/>
+      <w:lvlJc w:val="right"/>
+      <w:pPr>
+        <w:ind w:left="6840" w:hanging="180"/>
+      </w:pPr>
+    </w:lvl>
+  </w:abstractNum>
+  <w:abstractNum w:abstractNumId="13" w15:restartNumberingAfterBreak="0">
+    <w:nsid w:val="4FB64F78"/>
+    <w:multiLevelType w:val="hybridMultilevel"/>
+    <w:tmpl w:val="91808386"/>
+    <w:lvl w:ilvl="0" w:tplc="87309B20">
+      <w:start w:val="1"/>
+      <w:numFmt w:val="lowerLetter"/>
+      <w:lvlText w:val="%1)"/>
+      <w:lvlJc w:val="left"/>
+      <w:pPr>
+        <w:ind w:left="1440" w:hanging="360"/>
+      </w:pPr>
+      <w:rPr>
+        <w:rFonts w:hint="default"/>
+      </w:rPr>
+    </w:lvl>
+    <w:lvl w:ilvl="1" w:tplc="04090019" w:tentative="1">
+      <w:start w:val="1"/>
+      <w:numFmt w:val="lowerLetter"/>
+      <w:lvlText w:val="%2."/>
+      <w:lvlJc w:val="left"/>
+      <w:pPr>
+        <w:ind w:left="2160" w:hanging="360"/>
+      </w:pPr>
+    </w:lvl>
+    <w:lvl w:ilvl="2" w:tplc="0409001B" w:tentative="1">
+      <w:start w:val="1"/>
+      <w:numFmt w:val="lowerRoman"/>
+      <w:lvlText w:val="%3."/>
+      <w:lvlJc w:val="right"/>
+      <w:pPr>
+        <w:ind w:left="2880" w:hanging="180"/>
+      </w:pPr>
+    </w:lvl>
+    <w:lvl w:ilvl="3" w:tplc="0409000F" w:tentative="1">
+      <w:start w:val="1"/>
+      <w:numFmt w:val="decimal"/>
+      <w:lvlText w:val="%4."/>
+      <w:lvlJc w:val="left"/>
+      <w:pPr>
+        <w:ind w:left="3600" w:hanging="360"/>
+      </w:pPr>
+    </w:lvl>
+    <w:lvl w:ilvl="4" w:tplc="04090019" w:tentative="1">
+      <w:start w:val="1"/>
+      <w:numFmt w:val="lowerLetter"/>
+      <w:lvlText w:val="%5."/>
+      <w:lvlJc w:val="left"/>
+      <w:pPr>
+        <w:ind w:left="4320" w:hanging="360"/>
+      </w:pPr>
+    </w:lvl>
+    <w:lvl w:ilvl="5" w:tplc="0409001B" w:tentative="1">
+      <w:start w:val="1"/>
+      <w:numFmt w:val="lowerRoman"/>
+      <w:lvlText w:val="%6."/>
+      <w:lvlJc w:val="right"/>
+      <w:pPr>
+        <w:ind w:left="5040" w:hanging="180"/>
+      </w:pPr>
+    </w:lvl>
+    <w:lvl w:ilvl="6" w:tplc="0409000F" w:tentative="1">
+      <w:start w:val="1"/>
+      <w:numFmt w:val="decimal"/>
+      <w:lvlText w:val="%7."/>
+      <w:lvlJc w:val="left"/>
+      <w:pPr>
+        <w:ind w:left="5760" w:hanging="360"/>
+      </w:pPr>
+    </w:lvl>
+    <w:lvl w:ilvl="7" w:tplc="04090019" w:tentative="1">
+      <w:start w:val="1"/>
+      <w:numFmt w:val="lowerLetter"/>
+      <w:lvlText w:val="%8."/>
+      <w:lvlJc w:val="left"/>
+      <w:pPr>
+        <w:ind w:left="6480" w:hanging="360"/>
+      </w:pPr>
+    </w:lvl>
+    <w:lvl w:ilvl="8" w:tplc="0409001B" w:tentative="1">
+      <w:start w:val="1"/>
+      <w:numFmt w:val="lowerRoman"/>
+      <w:lvlText w:val="%9."/>
+      <w:lvlJc w:val="right"/>
+      <w:pPr>
+        <w:ind w:left="7200" w:hanging="180"/>
+      </w:pPr>
+    </w:lvl>
+  </w:abstractNum>
+  <w:abstractNum w:abstractNumId="14" w15:restartNumberingAfterBreak="0">
     <w:nsid w:val="508A739D"/>
     <w:multiLevelType w:val="multilevel"/>
     <w:tmpl w:val="55B0C91E"/>
@@ -6760,7 +8074,7 @@
       </w:rPr>
     </w:lvl>
   </w:abstractNum>
-  <w:abstractNum w:abstractNumId="9" w15:restartNumberingAfterBreak="0">
+  <w:abstractNum w:abstractNumId="15" w15:restartNumberingAfterBreak="0">
     <w:nsid w:val="508F3CE7"/>
     <w:multiLevelType w:val="hybridMultilevel"/>
     <w:tmpl w:val="36EED328"/>
@@ -6873,7 +8187,7 @@
       </w:rPr>
     </w:lvl>
   </w:abstractNum>
-  <w:abstractNum w:abstractNumId="10" w15:restartNumberingAfterBreak="0">
+  <w:abstractNum w:abstractNumId="16" w15:restartNumberingAfterBreak="0">
     <w:nsid w:val="56247173"/>
     <w:multiLevelType w:val="hybridMultilevel"/>
     <w:tmpl w:val="33223106"/>
@@ -6986,7 +8300,7 @@
       </w:rPr>
     </w:lvl>
   </w:abstractNum>
-  <w:abstractNum w:abstractNumId="11" w15:restartNumberingAfterBreak="0">
+  <w:abstractNum w:abstractNumId="17" w15:restartNumberingAfterBreak="0">
     <w:nsid w:val="63807D79"/>
     <w:multiLevelType w:val="hybridMultilevel"/>
     <w:tmpl w:val="6AE2BA80"/>
@@ -7099,7 +8413,7 @@
       </w:rPr>
     </w:lvl>
   </w:abstractNum>
-  <w:abstractNum w:abstractNumId="12" w15:restartNumberingAfterBreak="0">
+  <w:abstractNum w:abstractNumId="18" w15:restartNumberingAfterBreak="0">
     <w:nsid w:val="63A62323"/>
     <w:multiLevelType w:val="multilevel"/>
     <w:tmpl w:val="6D42172C"/>
@@ -7248,7 +8562,7 @@
       </w:rPr>
     </w:lvl>
   </w:abstractNum>
-  <w:abstractNum w:abstractNumId="13" w15:restartNumberingAfterBreak="0">
+  <w:abstractNum w:abstractNumId="19" w15:restartNumberingAfterBreak="0">
     <w:nsid w:val="68CC35C7"/>
     <w:multiLevelType w:val="hybridMultilevel"/>
     <w:tmpl w:val="1B8AD846"/>
@@ -7361,7 +8675,7 @@
       </w:rPr>
     </w:lvl>
   </w:abstractNum>
-  <w:abstractNum w:abstractNumId="14" w15:restartNumberingAfterBreak="0">
+  <w:abstractNum w:abstractNumId="20" w15:restartNumberingAfterBreak="0">
     <w:nsid w:val="6B2956CF"/>
     <w:multiLevelType w:val="hybridMultilevel"/>
     <w:tmpl w:val="2FF8BAA2"/>
@@ -7474,50 +8788,252 @@
       </w:rPr>
     </w:lvl>
   </w:abstractNum>
+  <w:abstractNum w:abstractNumId="21" w15:restartNumberingAfterBreak="0">
+    <w:nsid w:val="72283D95"/>
+    <w:multiLevelType w:val="hybridMultilevel"/>
+    <w:tmpl w:val="70AE55E4"/>
+    <w:lvl w:ilvl="0" w:tplc="0409000F">
+      <w:start w:val="1"/>
+      <w:numFmt w:val="decimal"/>
+      <w:lvlText w:val="%1."/>
+      <w:lvlJc w:val="left"/>
+      <w:pPr>
+        <w:ind w:left="720" w:hanging="360"/>
+      </w:pPr>
+      <w:rPr>
+        <w:rFonts w:hint="default"/>
+      </w:rPr>
+    </w:lvl>
+    <w:lvl w:ilvl="1" w:tplc="04090019">
+      <w:start w:val="1"/>
+      <w:numFmt w:val="lowerLetter"/>
+      <w:lvlText w:val="%2."/>
+      <w:lvlJc w:val="left"/>
+      <w:pPr>
+        <w:ind w:left="1440" w:hanging="360"/>
+      </w:pPr>
+    </w:lvl>
+    <w:lvl w:ilvl="2" w:tplc="0409001B" w:tentative="1">
+      <w:start w:val="1"/>
+      <w:numFmt w:val="lowerRoman"/>
+      <w:lvlText w:val="%3."/>
+      <w:lvlJc w:val="right"/>
+      <w:pPr>
+        <w:ind w:left="2160" w:hanging="180"/>
+      </w:pPr>
+    </w:lvl>
+    <w:lvl w:ilvl="3" w:tplc="0409000F" w:tentative="1">
+      <w:start w:val="1"/>
+      <w:numFmt w:val="decimal"/>
+      <w:lvlText w:val="%4."/>
+      <w:lvlJc w:val="left"/>
+      <w:pPr>
+        <w:ind w:left="2880" w:hanging="360"/>
+      </w:pPr>
+    </w:lvl>
+    <w:lvl w:ilvl="4" w:tplc="04090019" w:tentative="1">
+      <w:start w:val="1"/>
+      <w:numFmt w:val="lowerLetter"/>
+      <w:lvlText w:val="%5."/>
+      <w:lvlJc w:val="left"/>
+      <w:pPr>
+        <w:ind w:left="3600" w:hanging="360"/>
+      </w:pPr>
+    </w:lvl>
+    <w:lvl w:ilvl="5" w:tplc="0409001B" w:tentative="1">
+      <w:start w:val="1"/>
+      <w:numFmt w:val="lowerRoman"/>
+      <w:lvlText w:val="%6."/>
+      <w:lvlJc w:val="right"/>
+      <w:pPr>
+        <w:ind w:left="4320" w:hanging="180"/>
+      </w:pPr>
+    </w:lvl>
+    <w:lvl w:ilvl="6" w:tplc="0409000F" w:tentative="1">
+      <w:start w:val="1"/>
+      <w:numFmt w:val="decimal"/>
+      <w:lvlText w:val="%7."/>
+      <w:lvlJc w:val="left"/>
+      <w:pPr>
+        <w:ind w:left="5040" w:hanging="360"/>
+      </w:pPr>
+    </w:lvl>
+    <w:lvl w:ilvl="7" w:tplc="04090019" w:tentative="1">
+      <w:start w:val="1"/>
+      <w:numFmt w:val="lowerLetter"/>
+      <w:lvlText w:val="%8."/>
+      <w:lvlJc w:val="left"/>
+      <w:pPr>
+        <w:ind w:left="5760" w:hanging="360"/>
+      </w:pPr>
+    </w:lvl>
+    <w:lvl w:ilvl="8" w:tplc="0409001B" w:tentative="1">
+      <w:start w:val="1"/>
+      <w:numFmt w:val="lowerRoman"/>
+      <w:lvlText w:val="%9."/>
+      <w:lvlJc w:val="right"/>
+      <w:pPr>
+        <w:ind w:left="6480" w:hanging="180"/>
+      </w:pPr>
+    </w:lvl>
+  </w:abstractNum>
+  <w:abstractNum w:abstractNumId="22" w15:restartNumberingAfterBreak="0">
+    <w:nsid w:val="7D370257"/>
+    <w:multiLevelType w:val="hybridMultilevel"/>
+    <w:tmpl w:val="5E9CDBEE"/>
+    <w:lvl w:ilvl="0" w:tplc="EC4EEC22">
+      <w:start w:val="1"/>
+      <w:numFmt w:val="lowerLetter"/>
+      <w:lvlText w:val="%1)"/>
+      <w:lvlJc w:val="left"/>
+      <w:pPr>
+        <w:ind w:left="1440" w:hanging="360"/>
+      </w:pPr>
+      <w:rPr>
+        <w:rFonts w:hint="default"/>
+      </w:rPr>
+    </w:lvl>
+    <w:lvl w:ilvl="1" w:tplc="04090019" w:tentative="1">
+      <w:start w:val="1"/>
+      <w:numFmt w:val="lowerLetter"/>
+      <w:lvlText w:val="%2."/>
+      <w:lvlJc w:val="left"/>
+      <w:pPr>
+        <w:ind w:left="2160" w:hanging="360"/>
+      </w:pPr>
+    </w:lvl>
+    <w:lvl w:ilvl="2" w:tplc="0409001B" w:tentative="1">
+      <w:start w:val="1"/>
+      <w:numFmt w:val="lowerRoman"/>
+      <w:lvlText w:val="%3."/>
+      <w:lvlJc w:val="right"/>
+      <w:pPr>
+        <w:ind w:left="2880" w:hanging="180"/>
+      </w:pPr>
+    </w:lvl>
+    <w:lvl w:ilvl="3" w:tplc="0409000F" w:tentative="1">
+      <w:start w:val="1"/>
+      <w:numFmt w:val="decimal"/>
+      <w:lvlText w:val="%4."/>
+      <w:lvlJc w:val="left"/>
+      <w:pPr>
+        <w:ind w:left="3600" w:hanging="360"/>
+      </w:pPr>
+    </w:lvl>
+    <w:lvl w:ilvl="4" w:tplc="04090019" w:tentative="1">
+      <w:start w:val="1"/>
+      <w:numFmt w:val="lowerLetter"/>
+      <w:lvlText w:val="%5."/>
+      <w:lvlJc w:val="left"/>
+      <w:pPr>
+        <w:ind w:left="4320" w:hanging="360"/>
+      </w:pPr>
+    </w:lvl>
+    <w:lvl w:ilvl="5" w:tplc="0409001B" w:tentative="1">
+      <w:start w:val="1"/>
+      <w:numFmt w:val="lowerRoman"/>
+      <w:lvlText w:val="%6."/>
+      <w:lvlJc w:val="right"/>
+      <w:pPr>
+        <w:ind w:left="5040" w:hanging="180"/>
+      </w:pPr>
+    </w:lvl>
+    <w:lvl w:ilvl="6" w:tplc="0409000F" w:tentative="1">
+      <w:start w:val="1"/>
+      <w:numFmt w:val="decimal"/>
+      <w:lvlText w:val="%7."/>
+      <w:lvlJc w:val="left"/>
+      <w:pPr>
+        <w:ind w:left="5760" w:hanging="360"/>
+      </w:pPr>
+    </w:lvl>
+    <w:lvl w:ilvl="7" w:tplc="04090019" w:tentative="1">
+      <w:start w:val="1"/>
+      <w:numFmt w:val="lowerLetter"/>
+      <w:lvlText w:val="%8."/>
+      <w:lvlJc w:val="left"/>
+      <w:pPr>
+        <w:ind w:left="6480" w:hanging="360"/>
+      </w:pPr>
+    </w:lvl>
+    <w:lvl w:ilvl="8" w:tplc="0409001B" w:tentative="1">
+      <w:start w:val="1"/>
+      <w:numFmt w:val="lowerRoman"/>
+      <w:lvlText w:val="%9."/>
+      <w:lvlJc w:val="right"/>
+      <w:pPr>
+        <w:ind w:left="7200" w:hanging="180"/>
+      </w:pPr>
+    </w:lvl>
+  </w:abstractNum>
   <w:num w:numId="1">
+    <w:abstractNumId w:val="15"/>
+  </w:num>
+  <w:num w:numId="2">
+    <w:abstractNumId w:val="19"/>
+  </w:num>
+  <w:num w:numId="3">
     <w:abstractNumId w:val="9"/>
   </w:num>
-  <w:num w:numId="2">
+  <w:num w:numId="4">
+    <w:abstractNumId w:val="2"/>
+  </w:num>
+  <w:num w:numId="5">
+    <w:abstractNumId w:val="20"/>
+  </w:num>
+  <w:num w:numId="6">
+    <w:abstractNumId w:val="17"/>
+  </w:num>
+  <w:num w:numId="7">
+    <w:abstractNumId w:val="14"/>
+  </w:num>
+  <w:num w:numId="8">
+    <w:abstractNumId w:val="18"/>
+  </w:num>
+  <w:num w:numId="9">
+    <w:abstractNumId w:val="4"/>
+  </w:num>
+  <w:num w:numId="10">
+    <w:abstractNumId w:val="8"/>
+  </w:num>
+  <w:num w:numId="11">
+    <w:abstractNumId w:val="6"/>
+  </w:num>
+  <w:num w:numId="12">
+    <w:abstractNumId w:val="5"/>
+  </w:num>
+  <w:num w:numId="13">
+    <w:abstractNumId w:val="16"/>
+  </w:num>
+  <w:num w:numId="14">
+    <w:abstractNumId w:val="3"/>
+  </w:num>
+  <w:num w:numId="15">
+    <w:abstractNumId w:val="1"/>
+  </w:num>
+  <w:num w:numId="16">
+    <w:abstractNumId w:val="21"/>
+  </w:num>
+  <w:num w:numId="17">
+    <w:abstractNumId w:val="11"/>
+  </w:num>
+  <w:num w:numId="18">
+    <w:abstractNumId w:val="7"/>
+  </w:num>
+  <w:num w:numId="19">
+    <w:abstractNumId w:val="12"/>
+  </w:num>
+  <w:num w:numId="20">
+    <w:abstractNumId w:val="22"/>
+  </w:num>
+  <w:num w:numId="21">
+    <w:abstractNumId w:val="0"/>
+  </w:num>
+  <w:num w:numId="22">
     <w:abstractNumId w:val="13"/>
   </w:num>
-  <w:num w:numId="3">
-    <w:abstractNumId w:val="7"/>
-  </w:num>
-  <w:num w:numId="4">
-    <w:abstractNumId w:val="1"/>
-  </w:num>
-  <w:num w:numId="5">
-    <w:abstractNumId w:val="14"/>
-  </w:num>
-  <w:num w:numId="6">
-    <w:abstractNumId w:val="11"/>
-  </w:num>
-  <w:num w:numId="7">
-    <w:abstractNumId w:val="8"/>
-  </w:num>
-  <w:num w:numId="8">
-    <w:abstractNumId w:val="12"/>
-  </w:num>
-  <w:num w:numId="9">
-    <w:abstractNumId w:val="3"/>
-  </w:num>
-  <w:num w:numId="10">
-    <w:abstractNumId w:val="6"/>
-  </w:num>
-  <w:num w:numId="11">
-    <w:abstractNumId w:val="5"/>
-  </w:num>
-  <w:num w:numId="12">
-    <w:abstractNumId w:val="4"/>
-  </w:num>
-  <w:num w:numId="13">
+  <w:num w:numId="23">
     <w:abstractNumId w:val="10"/>
-  </w:num>
-  <w:num w:numId="14">
-    <w:abstractNumId w:val="2"/>
-  </w:num>
-  <w:num w:numId="15">
-    <w:abstractNumId w:val="0"/>
   </w:num>
 </w:numbering>
 </file>
@@ -8130,7 +9646,6 @@
   <w:style w:type="character" w:default="1" w:styleId="DefaultParagraphFont">
     <w:name w:val="Default Paragraph Font"/>
     <w:uiPriority w:val="1"/>
-    <w:semiHidden/>
     <w:unhideWhenUsed/>
   </w:style>
   <w:style w:type="table" w:default="1" w:styleId="TableNormal">
@@ -9215,7 +10730,7 @@
 </file>
 
 <file path=customXml/itemProps1.xml><?xml version="1.0" encoding="utf-8"?>
-<ds:datastoreItem xmlns:ds="http://schemas.openxmlformats.org/officeDocument/2006/customXml" ds:itemID="{3CD87EF3-A565-451E-90F2-2483DC258E9B}">
+<ds:datastoreItem xmlns:ds="http://schemas.openxmlformats.org/officeDocument/2006/customXml" ds:itemID="{85906326-592B-4BB5-99DC-58CC8E722CB9}">
   <ds:schemaRefs>
     <ds:schemaRef ds:uri="http://schemas.openxmlformats.org/officeDocument/2006/bibliography"/>
   </ds:schemaRefs>

</xml_diff>

<commit_message>
updated the design report
</commit_message>
<xml_diff>
--- a/Design - Report/Design-Draft.docx
+++ b/Design - Report/Design-Draft.docx
@@ -12,6 +12,8 @@
           <w:szCs w:val="26"/>
         </w:rPr>
       </w:pPr>
+      <w:bookmarkStart w:id="0" w:name="_GoBack"/>
+      <w:bookmarkEnd w:id="0"/>
       <w:r>
         <w:rPr>
           <w:rFonts w:ascii="Times New Roman" w:hAnsi="Times New Roman" w:cs="Times New Roman"/>
@@ -1575,12 +1577,12 @@
         <w:pStyle w:val="Heading1"/>
         <w:spacing w:line="360" w:lineRule="auto"/>
       </w:pPr>
-      <w:bookmarkStart w:id="0" w:name="_Toc120522959"/>
+      <w:bookmarkStart w:id="1" w:name="_Toc120522959"/>
       <w:r>
         <w:lastRenderedPageBreak/>
         <w:t>List of Figures</w:t>
       </w:r>
-      <w:bookmarkEnd w:id="0"/>
+      <w:bookmarkEnd w:id="1"/>
     </w:p>
     <w:p>
       <w:pPr>
@@ -1974,11 +1976,11 @@
         <w:pStyle w:val="Heading1"/>
         <w:spacing w:line="360" w:lineRule="auto"/>
       </w:pPr>
-      <w:bookmarkStart w:id="1" w:name="_Toc120522960"/>
+      <w:bookmarkStart w:id="2" w:name="_Toc120522960"/>
       <w:r>
         <w:t>List of Tables</w:t>
       </w:r>
-      <w:bookmarkEnd w:id="1"/>
+      <w:bookmarkEnd w:id="2"/>
     </w:p>
     <w:p>
       <w:pPr>
@@ -2755,7 +2757,7 @@
                 <w:szCs w:val="24"/>
               </w:rPr>
             </w:pPr>
-            <w:bookmarkStart w:id="2" w:name="aiacronym"/>
+            <w:bookmarkStart w:id="3" w:name="aiacronym"/>
             <w:r>
               <w:rPr>
                 <w:rFonts w:ascii="Times New Roman" w:hAnsi="Times New Roman" w:cs="Times New Roman"/>
@@ -2765,7 +2767,7 @@
               </w:rPr>
               <w:t>AI</w:t>
             </w:r>
-            <w:bookmarkEnd w:id="2"/>
+            <w:bookmarkEnd w:id="3"/>
             <w:r>
               <w:rPr>
                 <w:rFonts w:ascii="Times New Roman" w:hAnsi="Times New Roman" w:cs="Times New Roman"/>
@@ -3927,7 +3929,7 @@
           <w:szCs w:val="32"/>
         </w:rPr>
       </w:pPr>
-      <w:bookmarkStart w:id="3" w:name="_Toc120522961"/>
+      <w:bookmarkStart w:id="4" w:name="_Toc120522961"/>
       <w:r>
         <w:rPr>
           <w:rFonts w:cs="Times New Roman"/>
@@ -3937,7 +3939,7 @@
         <w:lastRenderedPageBreak/>
         <w:t>Chapter Overview</w:t>
       </w:r>
-      <w:bookmarkEnd w:id="3"/>
+      <w:bookmarkEnd w:id="4"/>
     </w:p>
     <w:p>
       <w:pPr>
@@ -3967,11 +3969,11 @@
         </w:numPr>
         <w:spacing w:before="0" w:line="360" w:lineRule="auto"/>
       </w:pPr>
-      <w:bookmarkStart w:id="4" w:name="_Toc120522962"/>
+      <w:bookmarkStart w:id="5" w:name="_Toc120522962"/>
       <w:r>
         <w:t>Design Goal</w:t>
       </w:r>
-      <w:bookmarkEnd w:id="4"/>
+      <w:bookmarkEnd w:id="5"/>
       <w:r>
         <w:t>s</w:t>
       </w:r>
@@ -4366,7 +4368,7 @@
         </w:numPr>
         <w:spacing w:line="360" w:lineRule="auto"/>
       </w:pPr>
-      <w:bookmarkStart w:id="5" w:name="_Toc120522963"/>
+      <w:bookmarkStart w:id="6" w:name="_Toc120522963"/>
       <w:r>
         <w:lastRenderedPageBreak/>
         <w:t>High</w:t>
@@ -4377,7 +4379,7 @@
       <w:r>
         <w:t>level Design</w:t>
       </w:r>
-      <w:bookmarkEnd w:id="5"/>
+      <w:bookmarkEnd w:id="6"/>
     </w:p>
     <w:p>
       <w:pPr>
@@ -4872,17 +4874,7 @@
           <w:sz w:val="24"/>
           <w:szCs w:val="24"/>
         </w:rPr>
-        <w:t>User Profile Creation – Allowing to create unique user profiles for each domain user, main purpose comes when workin</w:t>
-      </w:r>
-      <w:bookmarkStart w:id="6" w:name="_GoBack"/>
-      <w:bookmarkEnd w:id="6"/>
-      <w:r>
-        <w:rPr>
-          <w:rFonts w:ascii="Times New Roman" w:hAnsi="Times New Roman" w:cs="Times New Roman"/>
-          <w:sz w:val="24"/>
-          <w:szCs w:val="24"/>
-        </w:rPr>
-        <w:t>g with model retraining to figure out the data to be used.</w:t>
+        <w:t>User Profile Creation – Allowing to create unique user profiles for each domain user, main purpose comes when working with model retraining to figure out the data to be used.</w:t>
       </w:r>
     </w:p>
     <w:p>
@@ -4933,6 +4925,22 @@
         <w:lastRenderedPageBreak/>
         <w:t xml:space="preserve">Data Preprocessors – </w:t>
       </w:r>
+      <w:r>
+        <w:rPr>
+          <w:rFonts w:ascii="Times New Roman" w:hAnsi="Times New Roman" w:cs="Times New Roman"/>
+          <w:sz w:val="24"/>
+          <w:szCs w:val="24"/>
+        </w:rPr>
+        <w:t>The text data that will be used as input for the text summarizer must be cleaned using the preprocessing code</w:t>
+      </w:r>
+      <w:r>
+        <w:rPr>
+          <w:rFonts w:ascii="Times New Roman" w:hAnsi="Times New Roman" w:cs="Times New Roman"/>
+          <w:sz w:val="24"/>
+          <w:szCs w:val="24"/>
+        </w:rPr>
+        <w:t>.</w:t>
+      </w:r>
     </w:p>
     <w:p>
       <w:pPr>
@@ -4957,6 +4965,14 @@
         </w:rPr>
         <w:t xml:space="preserve">NLP Text parser – </w:t>
       </w:r>
+      <w:r>
+        <w:rPr>
+          <w:rFonts w:ascii="Times New Roman" w:hAnsi="Times New Roman" w:cs="Times New Roman"/>
+          <w:sz w:val="24"/>
+          <w:szCs w:val="24"/>
+        </w:rPr>
+        <w:t>Responsible for cleaning the input text review when received from the API endpoint.</w:t>
+      </w:r>
     </w:p>
     <w:p>
       <w:pPr>
@@ -4981,6 +4997,14 @@
         </w:rPr>
         <w:t xml:space="preserve">Summarization Model – </w:t>
       </w:r>
+      <w:r>
+        <w:rPr>
+          <w:rFonts w:ascii="Times New Roman" w:hAnsi="Times New Roman" w:cs="Times New Roman"/>
+          <w:sz w:val="24"/>
+          <w:szCs w:val="24"/>
+        </w:rPr>
+        <w:t>The model which will be responsible in generating the summary from the input review.</w:t>
+      </w:r>
     </w:p>
     <w:p>
       <w:pPr>
@@ -5003,7 +5027,23 @@
           <w:sz w:val="24"/>
           <w:szCs w:val="24"/>
         </w:rPr>
-        <w:t xml:space="preserve">Generalized Optimized Transformer – </w:t>
+        <w:t>Generalized Optimized Transformer –</w:t>
+      </w:r>
+      <w:r>
+        <w:rPr>
+          <w:rFonts w:ascii="Times New Roman" w:hAnsi="Times New Roman" w:cs="Times New Roman"/>
+          <w:sz w:val="24"/>
+          <w:szCs w:val="24"/>
+        </w:rPr>
+        <w:t xml:space="preserve"> This is the summarization model which will be used, an adaptive model depending on the domain and type of user interacting with the model.</w:t>
+      </w:r>
+      <w:r>
+        <w:rPr>
+          <w:rFonts w:ascii="Times New Roman" w:hAnsi="Times New Roman" w:cs="Times New Roman"/>
+          <w:sz w:val="24"/>
+          <w:szCs w:val="24"/>
+        </w:rPr>
+        <w:t xml:space="preserve"> </w:t>
       </w:r>
     </w:p>
     <w:p>
@@ -5029,6 +5069,14 @@
         </w:rPr>
         <w:t xml:space="preserve">Data Encryption – </w:t>
       </w:r>
+      <w:r>
+        <w:rPr>
+          <w:rFonts w:ascii="Times New Roman" w:hAnsi="Times New Roman" w:cs="Times New Roman"/>
+          <w:sz w:val="24"/>
+          <w:szCs w:val="24"/>
+        </w:rPr>
+        <w:t>Data encryption is in charge of data protection/safety, keeping domain data extremely secure and leaving it useless even if it is stolen.</w:t>
+      </w:r>
     </w:p>
     <w:p>
       <w:pPr>
@@ -5053,6 +5101,22 @@
         </w:rPr>
         <w:t xml:space="preserve">Model Retraining – </w:t>
       </w:r>
+      <w:r>
+        <w:rPr>
+          <w:rFonts w:ascii="Times New Roman" w:hAnsi="Times New Roman" w:cs="Times New Roman"/>
+          <w:sz w:val="24"/>
+          <w:szCs w:val="24"/>
+        </w:rPr>
+        <w:t xml:space="preserve">Responsible for </w:t>
+      </w:r>
+      <w:r>
+        <w:rPr>
+          <w:rFonts w:ascii="Times New Roman" w:hAnsi="Times New Roman" w:cs="Times New Roman"/>
+          <w:sz w:val="24"/>
+          <w:szCs w:val="24"/>
+        </w:rPr>
+        <w:t>retraining the model with new data and finding new set of hyperparameters.</w:t>
+      </w:r>
     </w:p>
     <w:p>
       <w:pPr>
@@ -5077,6 +5141,14 @@
         </w:rPr>
         <w:t xml:space="preserve">Dataset Recreation – </w:t>
       </w:r>
+      <w:r>
+        <w:rPr>
+          <w:rFonts w:ascii="Times New Roman" w:hAnsi="Times New Roman" w:cs="Times New Roman"/>
+          <w:sz w:val="24"/>
+          <w:szCs w:val="24"/>
+        </w:rPr>
+        <w:t>Responsible for recreating the dataset with new data which has been given as input from the domain users</w:t>
+      </w:r>
     </w:p>
     <w:p>
       <w:pPr>
@@ -5101,6 +5173,14 @@
         </w:rPr>
         <w:t xml:space="preserve">Hyperparameter tuning – </w:t>
       </w:r>
+      <w:r>
+        <w:rPr>
+          <w:rFonts w:ascii="Times New Roman" w:hAnsi="Times New Roman" w:cs="Times New Roman"/>
+          <w:sz w:val="24"/>
+          <w:szCs w:val="24"/>
+        </w:rPr>
+        <w:t>Responsible for finding the new best set of hyperparameters using the new data.</w:t>
+      </w:r>
     </w:p>
     <w:p>
       <w:pPr>
@@ -5125,17 +5205,14 @@
         </w:rPr>
         <w:t xml:space="preserve">Model Training – </w:t>
       </w:r>
-    </w:p>
-    <w:p>
-      <w:pPr>
-        <w:spacing w:line="360" w:lineRule="auto"/>
-        <w:jc w:val="both"/>
-        <w:rPr>
-          <w:rFonts w:ascii="Times New Roman" w:hAnsi="Times New Roman" w:cs="Times New Roman"/>
-          <w:sz w:val="24"/>
-          <w:szCs w:val="24"/>
-        </w:rPr>
-      </w:pPr>
+      <w:r>
+        <w:rPr>
+          <w:rFonts w:ascii="Times New Roman" w:hAnsi="Times New Roman" w:cs="Times New Roman"/>
+          <w:sz w:val="24"/>
+          <w:szCs w:val="24"/>
+        </w:rPr>
+        <w:t>Responsible for training the new model with the new set of hyperparameters found.</w:t>
+      </w:r>
     </w:p>
     <w:p>
       <w:pPr>
@@ -5181,6 +5258,14 @@
         </w:rPr>
         <w:t xml:space="preserve">User Profile Creation Wizard – </w:t>
       </w:r>
+      <w:r>
+        <w:rPr>
+          <w:rFonts w:ascii="Times New Roman" w:hAnsi="Times New Roman" w:cs="Times New Roman"/>
+          <w:sz w:val="24"/>
+          <w:szCs w:val="24"/>
+        </w:rPr>
+        <w:t>The UI that presents the user to create a new profile if they are planning to use the software for their domain business, or a general user to skip the sign up if only a generalized summary is required.</w:t>
+      </w:r>
     </w:p>
     <w:p>
       <w:pPr>
@@ -5205,6 +5290,14 @@
         </w:rPr>
         <w:t xml:space="preserve">User Input Wizard for Reviews – </w:t>
       </w:r>
+      <w:r>
+        <w:rPr>
+          <w:rFonts w:ascii="Times New Roman" w:hAnsi="Times New Roman" w:cs="Times New Roman"/>
+          <w:sz w:val="24"/>
+          <w:szCs w:val="24"/>
+        </w:rPr>
+        <w:t>The UI that will request the user to input the review which needs to be summarized.</w:t>
+      </w:r>
     </w:p>
     <w:p>
       <w:pPr>
@@ -5229,6 +5322,14 @@
         </w:rPr>
         <w:t xml:space="preserve">Summarization Feed UI – </w:t>
       </w:r>
+      <w:r>
+        <w:rPr>
+          <w:rFonts w:ascii="Times New Roman" w:hAnsi="Times New Roman" w:cs="Times New Roman"/>
+          <w:sz w:val="24"/>
+          <w:szCs w:val="24"/>
+        </w:rPr>
+        <w:t>The UI that displayed the summarized text for the input review.</w:t>
+      </w:r>
     </w:p>
     <w:p>
       <w:pPr>
@@ -5253,6 +5354,14 @@
         </w:rPr>
         <w:t>Hyperparameter tuning UI –</w:t>
       </w:r>
+      <w:r>
+        <w:rPr>
+          <w:rFonts w:ascii="Times New Roman" w:hAnsi="Times New Roman" w:cs="Times New Roman"/>
+          <w:sz w:val="24"/>
+          <w:szCs w:val="24"/>
+        </w:rPr>
+        <w:t xml:space="preserve"> The UI that triggers model retraining when the domain user performs an action on it.</w:t>
+      </w:r>
     </w:p>
     <w:p>
       <w:pPr>
@@ -5265,36 +5374,10 @@
       </w:pPr>
       <w:bookmarkStart w:id="7" w:name="_Toc120522964"/>
       <w:r>
+        <w:lastRenderedPageBreak/>
         <w:t>System Design</w:t>
       </w:r>
       <w:bookmarkEnd w:id="7"/>
-    </w:p>
-    <w:p>
-      <w:pPr>
-        <w:pStyle w:val="Heading2"/>
-        <w:numPr>
-          <w:ilvl w:val="1"/>
-          <w:numId w:val="15"/>
-        </w:numPr>
-        <w:rPr>
-          <w:b/>
-        </w:rPr>
-      </w:pPr>
-      <w:bookmarkStart w:id="8" w:name="_Toc120522965"/>
-      <w:r>
-        <w:rPr>
-          <w:b/>
-        </w:rPr>
-        <w:t>Choice of the Design Paradigm.</w:t>
-      </w:r>
-      <w:bookmarkEnd w:id="8"/>
-    </w:p>
-    <w:p>
-      <w:pPr>
-        <w:rPr>
-          <w:b/>
-        </w:rPr>
-      </w:pPr>
     </w:p>
     <w:p>
       <w:pPr>
@@ -5308,6 +5391,184 @@
           <w:b/>
         </w:rPr>
       </w:pPr>
+      <w:bookmarkStart w:id="8" w:name="_Toc120522965"/>
+      <w:r>
+        <w:rPr>
+          <w:b/>
+        </w:rPr>
+        <w:t>Choice of the Design Paradigm.</w:t>
+      </w:r>
+      <w:bookmarkEnd w:id="8"/>
+    </w:p>
+    <w:p>
+      <w:pPr>
+        <w:spacing w:line="360" w:lineRule="auto"/>
+        <w:jc w:val="both"/>
+        <w:rPr>
+          <w:rFonts w:ascii="Times New Roman" w:hAnsi="Times New Roman" w:cs="Times New Roman"/>
+          <w:sz w:val="24"/>
+          <w:szCs w:val="24"/>
+        </w:rPr>
+      </w:pPr>
+      <w:r>
+        <w:rPr>
+          <w:rFonts w:ascii="Times New Roman" w:hAnsi="Times New Roman" w:cs="Times New Roman"/>
+          <w:sz w:val="24"/>
+          <w:szCs w:val="24"/>
+        </w:rPr>
+        <w:t xml:space="preserve">The </w:t>
+      </w:r>
+      <w:r>
+        <w:rPr>
+          <w:rFonts w:ascii="Times New Roman" w:hAnsi="Times New Roman" w:cs="Times New Roman"/>
+          <w:sz w:val="24"/>
+          <w:szCs w:val="24"/>
+        </w:rPr>
+        <w:t xml:space="preserve">main reason behind the author going ahead with </w:t>
+      </w:r>
+      <w:r>
+        <w:rPr>
+          <w:rFonts w:ascii="Times New Roman" w:hAnsi="Times New Roman" w:cs="Times New Roman"/>
+          <w:b/>
+          <w:sz w:val="24"/>
+          <w:szCs w:val="24"/>
+        </w:rPr>
+        <w:t xml:space="preserve">SSADM (Structured Systems Analysis and Design Method) </w:t>
+      </w:r>
+      <w:r>
+        <w:rPr>
+          <w:rFonts w:ascii="Times New Roman" w:hAnsi="Times New Roman" w:cs="Times New Roman"/>
+          <w:sz w:val="24"/>
+          <w:szCs w:val="24"/>
+        </w:rPr>
+        <w:t xml:space="preserve">over </w:t>
+      </w:r>
+      <w:r>
+        <w:rPr>
+          <w:rFonts w:ascii="Times New Roman" w:hAnsi="Times New Roman" w:cs="Times New Roman"/>
+          <w:b/>
+          <w:sz w:val="24"/>
+          <w:szCs w:val="24"/>
+        </w:rPr>
+        <w:t xml:space="preserve">OOAD (Object-Oriented Analysis and Design) </w:t>
+      </w:r>
+      <w:r>
+        <w:rPr>
+          <w:rFonts w:ascii="Times New Roman" w:hAnsi="Times New Roman" w:cs="Times New Roman"/>
+          <w:sz w:val="24"/>
+          <w:szCs w:val="24"/>
+        </w:rPr>
+        <w:t xml:space="preserve">to build the protype was due to the ease of ability to extend the system features when it comes to future developments of the system. Given below are the other factors as to why the choice of SSADM was considered: </w:t>
+      </w:r>
+    </w:p>
+    <w:p>
+      <w:pPr>
+        <w:pStyle w:val="ListParagraph"/>
+        <w:numPr>
+          <w:ilvl w:val="0"/>
+          <w:numId w:val="25"/>
+        </w:numPr>
+        <w:spacing w:line="360" w:lineRule="auto"/>
+        <w:jc w:val="both"/>
+        <w:rPr>
+          <w:rFonts w:ascii="Times New Roman" w:hAnsi="Times New Roman" w:cs="Times New Roman"/>
+          <w:sz w:val="24"/>
+          <w:szCs w:val="24"/>
+        </w:rPr>
+      </w:pPr>
+      <w:r>
+        <w:rPr>
+          <w:rFonts w:ascii="Times New Roman" w:hAnsi="Times New Roman" w:cs="Times New Roman"/>
+          <w:sz w:val="24"/>
+          <w:szCs w:val="24"/>
+        </w:rPr>
+        <w:t xml:space="preserve">Object Oriented approaches </w:t>
+      </w:r>
+      <w:r>
+        <w:rPr>
+          <w:rFonts w:ascii="Times New Roman" w:hAnsi="Times New Roman" w:cs="Times New Roman"/>
+          <w:sz w:val="24"/>
+          <w:szCs w:val="24"/>
+        </w:rPr>
+        <w:t>will not make a greater benefit since the main core project research lies towards Data Science.</w:t>
+      </w:r>
+    </w:p>
+    <w:p>
+      <w:pPr>
+        <w:pStyle w:val="ListParagraph"/>
+        <w:numPr>
+          <w:ilvl w:val="0"/>
+          <w:numId w:val="25"/>
+        </w:numPr>
+        <w:spacing w:line="360" w:lineRule="auto"/>
+        <w:jc w:val="both"/>
+        <w:rPr>
+          <w:rFonts w:ascii="Times New Roman" w:hAnsi="Times New Roman" w:cs="Times New Roman"/>
+          <w:sz w:val="24"/>
+          <w:szCs w:val="24"/>
+        </w:rPr>
+      </w:pPr>
+      <w:r>
+        <w:rPr>
+          <w:rFonts w:ascii="Times New Roman" w:hAnsi="Times New Roman" w:cs="Times New Roman"/>
+          <w:sz w:val="24"/>
+          <w:szCs w:val="24"/>
+        </w:rPr>
+        <w:t xml:space="preserve">Ability to demonstrate the </w:t>
+      </w:r>
+      <w:r>
+        <w:rPr>
+          <w:rFonts w:ascii="Times New Roman" w:hAnsi="Times New Roman" w:cs="Times New Roman"/>
+          <w:sz w:val="24"/>
+          <w:szCs w:val="24"/>
+        </w:rPr>
+        <w:t>MVP (Minimum Viable Product)</w:t>
+      </w:r>
+      <w:r>
+        <w:rPr>
+          <w:rFonts w:ascii="Times New Roman" w:hAnsi="Times New Roman" w:cs="Times New Roman"/>
+          <w:sz w:val="24"/>
+          <w:szCs w:val="24"/>
+        </w:rPr>
+        <w:t xml:space="preserve"> prototype implementation for the research application is more convenient.</w:t>
+      </w:r>
+    </w:p>
+    <w:p>
+      <w:pPr>
+        <w:pStyle w:val="ListParagraph"/>
+        <w:numPr>
+          <w:ilvl w:val="0"/>
+          <w:numId w:val="25"/>
+        </w:numPr>
+        <w:spacing w:line="360" w:lineRule="auto"/>
+        <w:jc w:val="both"/>
+        <w:rPr>
+          <w:rFonts w:ascii="Times New Roman" w:hAnsi="Times New Roman" w:cs="Times New Roman"/>
+          <w:sz w:val="24"/>
+          <w:szCs w:val="24"/>
+        </w:rPr>
+      </w:pPr>
+      <w:r>
+        <w:rPr>
+          <w:rFonts w:ascii="Times New Roman" w:hAnsi="Times New Roman" w:cs="Times New Roman"/>
+          <w:sz w:val="24"/>
+          <w:szCs w:val="24"/>
+        </w:rPr>
+        <w:t>More time efficient when concerned with the time constraint of having to complete the documentation research along with the project implementation.</w:t>
+      </w:r>
+    </w:p>
+    <w:p>
+      <w:pPr>
+        <w:pStyle w:val="Heading2"/>
+        <w:numPr>
+          <w:ilvl w:val="1"/>
+          <w:numId w:val="15"/>
+        </w:numPr>
+        <w:spacing w:line="360" w:lineRule="auto"/>
+        <w:rPr>
+          <w:b/>
+        </w:rPr>
+      </w:pPr>
       <w:bookmarkStart w:id="9" w:name="_Toc120522966"/>
       <w:r>
         <w:rPr>
@@ -5422,6 +5683,201 @@
         <w:ind w:left="0"/>
         <w:jc w:val="both"/>
         <w:rPr>
+          <w:rFonts w:ascii="Times New Roman" w:hAnsi="Times New Roman" w:cs="Times New Roman"/>
+          <w:sz w:val="24"/>
+          <w:szCs w:val="24"/>
+        </w:rPr>
+      </w:pPr>
+    </w:p>
+    <w:p>
+      <w:pPr>
+        <w:pStyle w:val="ListParagraph"/>
+        <w:spacing w:line="360" w:lineRule="auto"/>
+        <w:ind w:left="0"/>
+        <w:jc w:val="both"/>
+        <w:rPr>
+          <w:rFonts w:ascii="Times New Roman" w:hAnsi="Times New Roman" w:cs="Times New Roman"/>
+          <w:sz w:val="24"/>
+          <w:szCs w:val="24"/>
+        </w:rPr>
+      </w:pPr>
+    </w:p>
+    <w:p>
+      <w:pPr>
+        <w:pStyle w:val="ListParagraph"/>
+        <w:spacing w:line="360" w:lineRule="auto"/>
+        <w:ind w:left="0"/>
+        <w:jc w:val="both"/>
+        <w:rPr>
+          <w:rFonts w:ascii="Times New Roman" w:hAnsi="Times New Roman" w:cs="Times New Roman"/>
+          <w:sz w:val="24"/>
+          <w:szCs w:val="24"/>
+        </w:rPr>
+      </w:pPr>
+    </w:p>
+    <w:p>
+      <w:pPr>
+        <w:pStyle w:val="ListParagraph"/>
+        <w:spacing w:line="360" w:lineRule="auto"/>
+        <w:ind w:left="0"/>
+        <w:jc w:val="both"/>
+        <w:rPr>
+          <w:rFonts w:ascii="Times New Roman" w:hAnsi="Times New Roman" w:cs="Times New Roman"/>
+          <w:sz w:val="24"/>
+          <w:szCs w:val="24"/>
+        </w:rPr>
+      </w:pPr>
+    </w:p>
+    <w:p>
+      <w:pPr>
+        <w:pStyle w:val="ListParagraph"/>
+        <w:spacing w:line="360" w:lineRule="auto"/>
+        <w:ind w:left="0"/>
+        <w:jc w:val="both"/>
+        <w:rPr>
+          <w:rFonts w:ascii="Times New Roman" w:hAnsi="Times New Roman" w:cs="Times New Roman"/>
+          <w:sz w:val="24"/>
+          <w:szCs w:val="24"/>
+        </w:rPr>
+      </w:pPr>
+    </w:p>
+    <w:p>
+      <w:pPr>
+        <w:pStyle w:val="ListParagraph"/>
+        <w:spacing w:line="360" w:lineRule="auto"/>
+        <w:ind w:left="0"/>
+        <w:jc w:val="both"/>
+        <w:rPr>
+          <w:rFonts w:ascii="Times New Roman" w:hAnsi="Times New Roman" w:cs="Times New Roman"/>
+          <w:sz w:val="24"/>
+          <w:szCs w:val="24"/>
+        </w:rPr>
+      </w:pPr>
+    </w:p>
+    <w:p>
+      <w:pPr>
+        <w:pStyle w:val="ListParagraph"/>
+        <w:spacing w:line="360" w:lineRule="auto"/>
+        <w:ind w:left="0"/>
+        <w:jc w:val="both"/>
+        <w:rPr>
+          <w:rFonts w:ascii="Times New Roman" w:hAnsi="Times New Roman" w:cs="Times New Roman"/>
+          <w:sz w:val="24"/>
+          <w:szCs w:val="24"/>
+        </w:rPr>
+      </w:pPr>
+    </w:p>
+    <w:p>
+      <w:pPr>
+        <w:pStyle w:val="ListParagraph"/>
+        <w:spacing w:line="360" w:lineRule="auto"/>
+        <w:ind w:left="0"/>
+        <w:jc w:val="both"/>
+        <w:rPr>
+          <w:rFonts w:ascii="Times New Roman" w:hAnsi="Times New Roman" w:cs="Times New Roman"/>
+          <w:sz w:val="24"/>
+          <w:szCs w:val="24"/>
+        </w:rPr>
+      </w:pPr>
+    </w:p>
+    <w:p>
+      <w:pPr>
+        <w:pStyle w:val="ListParagraph"/>
+        <w:spacing w:line="360" w:lineRule="auto"/>
+        <w:ind w:left="0"/>
+        <w:jc w:val="both"/>
+        <w:rPr>
+          <w:rFonts w:ascii="Times New Roman" w:hAnsi="Times New Roman" w:cs="Times New Roman"/>
+          <w:sz w:val="24"/>
+          <w:szCs w:val="24"/>
+        </w:rPr>
+      </w:pPr>
+    </w:p>
+    <w:p>
+      <w:pPr>
+        <w:pStyle w:val="ListParagraph"/>
+        <w:spacing w:line="360" w:lineRule="auto"/>
+        <w:ind w:left="0"/>
+        <w:jc w:val="both"/>
+        <w:rPr>
+          <w:rFonts w:ascii="Times New Roman" w:hAnsi="Times New Roman" w:cs="Times New Roman"/>
+          <w:sz w:val="24"/>
+          <w:szCs w:val="24"/>
+        </w:rPr>
+      </w:pPr>
+    </w:p>
+    <w:p>
+      <w:pPr>
+        <w:pStyle w:val="ListParagraph"/>
+        <w:spacing w:line="360" w:lineRule="auto"/>
+        <w:ind w:left="0"/>
+        <w:jc w:val="both"/>
+        <w:rPr>
+          <w:rFonts w:ascii="Times New Roman" w:hAnsi="Times New Roman" w:cs="Times New Roman"/>
+          <w:sz w:val="24"/>
+          <w:szCs w:val="24"/>
+        </w:rPr>
+      </w:pPr>
+    </w:p>
+    <w:p>
+      <w:pPr>
+        <w:pStyle w:val="ListParagraph"/>
+        <w:spacing w:line="360" w:lineRule="auto"/>
+        <w:ind w:left="0"/>
+        <w:jc w:val="both"/>
+        <w:rPr>
+          <w:rFonts w:ascii="Times New Roman" w:hAnsi="Times New Roman" w:cs="Times New Roman"/>
+          <w:sz w:val="24"/>
+          <w:szCs w:val="24"/>
+        </w:rPr>
+      </w:pPr>
+    </w:p>
+    <w:p>
+      <w:pPr>
+        <w:pStyle w:val="ListParagraph"/>
+        <w:spacing w:line="360" w:lineRule="auto"/>
+        <w:ind w:left="0"/>
+        <w:jc w:val="center"/>
+        <w:rPr>
+          <w:rFonts w:ascii="Times New Roman" w:hAnsi="Times New Roman" w:cs="Times New Roman"/>
+          <w:sz w:val="24"/>
+          <w:szCs w:val="24"/>
+        </w:rPr>
+      </w:pPr>
+      <w:r>
+        <w:rPr>
+          <w:rFonts w:ascii="Times New Roman" w:hAnsi="Times New Roman" w:cs="Times New Roman"/>
+          <w:sz w:val="24"/>
+          <w:szCs w:val="24"/>
+        </w:rPr>
+        <w:lastRenderedPageBreak/>
+        <w:t>Figure 4.1: Data Flow Diagram – Level 1 (</w:t>
+      </w:r>
+      <w:r>
+        <w:rPr>
+          <w:rFonts w:ascii="Times New Roman" w:hAnsi="Times New Roman" w:cs="Times New Roman"/>
+          <w:i/>
+          <w:sz w:val="24"/>
+          <w:szCs w:val="24"/>
+        </w:rPr>
+        <w:t>self-composed</w:t>
+      </w:r>
+      <w:r>
+        <w:rPr>
+          <w:rFonts w:ascii="Times New Roman" w:hAnsi="Times New Roman" w:cs="Times New Roman"/>
+          <w:sz w:val="24"/>
+          <w:szCs w:val="24"/>
+        </w:rPr>
+        <w:t>)</w:t>
+      </w:r>
+    </w:p>
+    <w:p>
+      <w:pPr>
+        <w:pStyle w:val="ListParagraph"/>
+        <w:spacing w:line="360" w:lineRule="auto"/>
+        <w:ind w:left="0"/>
+        <w:jc w:val="both"/>
+        <w:rPr>
           <w:b/>
         </w:rPr>
       </w:pPr>
@@ -5430,11 +5886,10 @@
           <w:b/>
           <w:noProof/>
         </w:rPr>
-        <w:lastRenderedPageBreak/>
         <w:drawing>
-          <wp:inline distT="0" distB="0" distL="0" distR="0" wp14:anchorId="7E17EE32" wp14:editId="109CB79D">
-            <wp:extent cx="5943600" cy="4105275"/>
-            <wp:effectExtent l="0" t="0" r="0" b="9525"/>
+          <wp:inline distT="0" distB="0" distL="0" distR="0" wp14:anchorId="7E17EE32" wp14:editId="23D74CBA">
+            <wp:extent cx="6341745" cy="4257675"/>
+            <wp:effectExtent l="0" t="0" r="1905" b="9525"/>
             <wp:docPr id="4" name="Picture 4"/>
             <wp:cNvGraphicFramePr>
               <a:graphicFrameLocks xmlns:a="http://schemas.openxmlformats.org/drawingml/2006/main" noChangeAspect="1"/>
@@ -5464,7 +5919,7 @@
                   <pic:spPr bwMode="auto">
                     <a:xfrm>
                       <a:off x="0" y="0"/>
-                      <a:ext cx="5943600" cy="4105275"/>
+                      <a:ext cx="6352994" cy="4265227"/>
                     </a:xfrm>
                     <a:prstGeom prst="rect">
                       <a:avLst/>
@@ -5499,9 +5954,19 @@
         <w:ind w:left="0"/>
         <w:jc w:val="both"/>
         <w:rPr>
-          <w:b/>
-        </w:rPr>
-      </w:pPr>
+          <w:rFonts w:ascii="Times New Roman" w:hAnsi="Times New Roman" w:cs="Times New Roman"/>
+          <w:sz w:val="24"/>
+          <w:szCs w:val="24"/>
+        </w:rPr>
+      </w:pPr>
+      <w:r>
+        <w:rPr>
+          <w:rFonts w:ascii="Times New Roman" w:hAnsi="Times New Roman" w:cs="Times New Roman"/>
+          <w:sz w:val="24"/>
+          <w:szCs w:val="24"/>
+        </w:rPr>
+        <w:t>A more thorough explanation of the parts of the Level 1 Data Flow Diagram's components is given in the Level 2 Data Flow Diagram that is shown below.</w:t>
+      </w:r>
     </w:p>
     <w:p>
       <w:pPr>
@@ -5524,12 +5989,160 @@
           <w:b/>
         </w:rPr>
       </w:pPr>
+    </w:p>
+    <w:p>
+      <w:pPr>
+        <w:pStyle w:val="ListParagraph"/>
+        <w:spacing w:line="360" w:lineRule="auto"/>
+        <w:ind w:left="0"/>
+        <w:jc w:val="both"/>
+        <w:rPr>
+          <w:b/>
+        </w:rPr>
+      </w:pPr>
+    </w:p>
+    <w:p>
+      <w:pPr>
+        <w:pStyle w:val="ListParagraph"/>
+        <w:spacing w:line="360" w:lineRule="auto"/>
+        <w:ind w:left="0"/>
+        <w:jc w:val="both"/>
+        <w:rPr>
+          <w:b/>
+        </w:rPr>
+      </w:pPr>
+    </w:p>
+    <w:p>
+      <w:pPr>
+        <w:pStyle w:val="ListParagraph"/>
+        <w:spacing w:line="360" w:lineRule="auto"/>
+        <w:ind w:left="0"/>
+        <w:jc w:val="both"/>
+        <w:rPr>
+          <w:b/>
+        </w:rPr>
+      </w:pPr>
+    </w:p>
+    <w:p>
+      <w:pPr>
+        <w:pStyle w:val="ListParagraph"/>
+        <w:spacing w:line="360" w:lineRule="auto"/>
+        <w:ind w:left="0"/>
+        <w:jc w:val="both"/>
+        <w:rPr>
+          <w:b/>
+        </w:rPr>
+      </w:pPr>
+    </w:p>
+    <w:p>
+      <w:pPr>
+        <w:pStyle w:val="ListParagraph"/>
+        <w:spacing w:line="360" w:lineRule="auto"/>
+        <w:ind w:left="0"/>
+        <w:jc w:val="both"/>
+        <w:rPr>
+          <w:b/>
+        </w:rPr>
+      </w:pPr>
+    </w:p>
+    <w:p>
+      <w:pPr>
+        <w:pStyle w:val="ListParagraph"/>
+        <w:spacing w:line="360" w:lineRule="auto"/>
+        <w:ind w:left="0"/>
+        <w:jc w:val="both"/>
+        <w:rPr>
+          <w:b/>
+        </w:rPr>
+      </w:pPr>
+    </w:p>
+    <w:p>
+      <w:pPr>
+        <w:pStyle w:val="ListParagraph"/>
+        <w:spacing w:line="360" w:lineRule="auto"/>
+        <w:ind w:left="0"/>
+        <w:jc w:val="both"/>
+        <w:rPr>
+          <w:b/>
+        </w:rPr>
+      </w:pPr>
+    </w:p>
+    <w:p>
+      <w:pPr>
+        <w:pStyle w:val="ListParagraph"/>
+        <w:spacing w:line="360" w:lineRule="auto"/>
+        <w:ind w:left="0"/>
+        <w:jc w:val="both"/>
+        <w:rPr>
+          <w:b/>
+        </w:rPr>
+      </w:pPr>
+    </w:p>
+    <w:p>
+      <w:pPr>
+        <w:pStyle w:val="ListParagraph"/>
+        <w:spacing w:line="360" w:lineRule="auto"/>
+        <w:ind w:left="0"/>
+        <w:jc w:val="both"/>
+        <w:rPr>
+          <w:b/>
+        </w:rPr>
+      </w:pPr>
+    </w:p>
+    <w:p>
+      <w:pPr>
+        <w:pStyle w:val="ListParagraph"/>
+        <w:spacing w:line="360" w:lineRule="auto"/>
+        <w:ind w:left="0"/>
+        <w:jc w:val="center"/>
+        <w:rPr>
+          <w:rFonts w:ascii="Times New Roman" w:hAnsi="Times New Roman" w:cs="Times New Roman"/>
+          <w:sz w:val="24"/>
+          <w:szCs w:val="24"/>
+        </w:rPr>
+      </w:pPr>
+      <w:r>
+        <w:rPr>
+          <w:rFonts w:ascii="Times New Roman" w:hAnsi="Times New Roman" w:cs="Times New Roman"/>
+          <w:sz w:val="24"/>
+          <w:szCs w:val="24"/>
+        </w:rPr>
+        <w:lastRenderedPageBreak/>
+        <w:t>Figure 4.2: Data Flow Diagram – Level 2 (</w:t>
+      </w:r>
+      <w:r>
+        <w:rPr>
+          <w:rFonts w:ascii="Times New Roman" w:hAnsi="Times New Roman" w:cs="Times New Roman"/>
+          <w:i/>
+          <w:sz w:val="24"/>
+          <w:szCs w:val="24"/>
+        </w:rPr>
+        <w:t>self-composed</w:t>
+      </w:r>
+      <w:r>
+        <w:rPr>
+          <w:rFonts w:ascii="Times New Roman" w:hAnsi="Times New Roman" w:cs="Times New Roman"/>
+          <w:sz w:val="24"/>
+          <w:szCs w:val="24"/>
+        </w:rPr>
+        <w:t>)</w:t>
+      </w:r>
+    </w:p>
+    <w:p>
+      <w:pPr>
+        <w:pStyle w:val="ListParagraph"/>
+        <w:spacing w:line="360" w:lineRule="auto"/>
+        <w:ind w:left="0"/>
+        <w:jc w:val="both"/>
+        <w:rPr>
+          <w:b/>
+        </w:rPr>
+      </w:pPr>
       <w:r>
         <w:rPr>
           <w:b/>
           <w:noProof/>
         </w:rPr>
-        <w:lastRenderedPageBreak/>
         <w:drawing>
           <wp:inline distT="0" distB="0" distL="0" distR="0" wp14:anchorId="016A4978" wp14:editId="5EAD9C60">
             <wp:extent cx="5943600" cy="4133850"/>
@@ -5593,17 +6206,6 @@
     </w:p>
     <w:p>
       <w:pPr>
-        <w:pStyle w:val="ListParagraph"/>
-        <w:spacing w:line="360" w:lineRule="auto"/>
-        <w:ind w:left="0"/>
-        <w:jc w:val="both"/>
-        <w:rPr>
-          <w:b/>
-        </w:rPr>
-      </w:pPr>
-    </w:p>
-    <w:p>
-      <w:pPr>
         <w:pStyle w:val="Heading2"/>
         <w:numPr>
           <w:ilvl w:val="1"/>
@@ -5619,16 +6221,79 @@
         <w:rPr>
           <w:b/>
         </w:rPr>
-        <w:t>Algorithm Design</w:t>
+        <w:t>Algorithm Desig</w:t>
       </w:r>
       <w:bookmarkEnd w:id="10"/>
-    </w:p>
-    <w:p>
-      <w:pPr>
+      <w:r>
         <w:rPr>
           <w:b/>
         </w:rPr>
-      </w:pPr>
+        <w:t>n</w:t>
+      </w:r>
+    </w:p>
+    <w:p>
+      <w:pPr>
+        <w:rPr>
+          <w:rFonts w:ascii="Times New Roman" w:hAnsi="Times New Roman" w:cs="Times New Roman"/>
+          <w:sz w:val="24"/>
+          <w:szCs w:val="24"/>
+        </w:rPr>
+      </w:pPr>
+      <w:r>
+        <w:rPr>
+          <w:rFonts w:ascii="Times New Roman" w:hAnsi="Times New Roman" w:cs="Times New Roman"/>
+          <w:sz w:val="24"/>
+          <w:szCs w:val="24"/>
+        </w:rPr>
+        <w:t># pending work</w:t>
+      </w:r>
+    </w:p>
+    <w:p>
+      <w:pPr>
+        <w:rPr>
+          <w:b/>
+        </w:rPr>
+      </w:pPr>
+    </w:p>
+    <w:p>
+      <w:pPr>
+        <w:pStyle w:val="Heading2"/>
+        <w:numPr>
+          <w:ilvl w:val="1"/>
+          <w:numId w:val="15"/>
+        </w:numPr>
+        <w:spacing w:line="360" w:lineRule="auto"/>
+        <w:rPr>
+          <w:b/>
+        </w:rPr>
+      </w:pPr>
+      <w:bookmarkStart w:id="11" w:name="_Toc120522968"/>
+      <w:r>
+        <w:rPr>
+          <w:b/>
+        </w:rPr>
+        <w:t>UI Design</w:t>
+      </w:r>
+      <w:bookmarkEnd w:id="11"/>
+    </w:p>
+    <w:p>
+      <w:pPr>
+        <w:spacing w:line="360" w:lineRule="auto"/>
+        <w:jc w:val="both"/>
+        <w:rPr>
+          <w:rFonts w:ascii="Times New Roman" w:hAnsi="Times New Roman" w:cs="Times New Roman"/>
+          <w:sz w:val="24"/>
+          <w:szCs w:val="24"/>
+        </w:rPr>
+      </w:pPr>
+      <w:r>
+        <w:rPr>
+          <w:rFonts w:ascii="Times New Roman" w:hAnsi="Times New Roman" w:cs="Times New Roman"/>
+          <w:sz w:val="24"/>
+          <w:szCs w:val="24"/>
+        </w:rPr>
+        <w:t>Given the specifications acquired from the target audience, the author chose a web application for the simulation of the proof-of-concept application. A responsive web application enables users to experience the program using any device. A wireframe design was created to depict the key user interface aspects in the system.</w:t>
+      </w:r>
     </w:p>
     <w:p>
       <w:pPr>
@@ -5638,17 +6303,24 @@
           <w:b/>
         </w:rPr>
       </w:pPr>
-      <w:bookmarkStart w:id="11" w:name="_Toc120522968"/>
       <w:r>
         <w:rPr>
           <w:b/>
         </w:rPr>
-        <w:t>4.4 UI Design</w:t>
-      </w:r>
-      <w:bookmarkEnd w:id="11"/>
-    </w:p>
-    <w:p/>
-    <w:p/>
+        <w:t>4.5 System Process Flow Chart</w:t>
+      </w:r>
+    </w:p>
+    <w:p>
+      <w:pPr>
+        <w:spacing w:line="360" w:lineRule="auto"/>
+        <w:jc w:val="both"/>
+        <w:rPr>
+          <w:rFonts w:ascii="Times New Roman" w:hAnsi="Times New Roman" w:cs="Times New Roman"/>
+          <w:sz w:val="24"/>
+          <w:szCs w:val="24"/>
+        </w:rPr>
+      </w:pPr>
+    </w:p>
     <w:p/>
     <w:p>
       <w:pPr>
@@ -5671,6 +6343,7 @@
       </w:pPr>
       <w:bookmarkStart w:id="12" w:name="_Toc120522969"/>
       <w:r>
+        <w:lastRenderedPageBreak/>
         <w:t>Chapter Summary</w:t>
       </w:r>
       <w:bookmarkEnd w:id="12"/>
@@ -6844,6 +7517,118 @@
     </w:lvl>
   </w:abstractNum>
   <w:abstractNum w:abstractNumId="4" w15:restartNumberingAfterBreak="0">
+    <w:nsid w:val="1B9024E7"/>
+    <w:multiLevelType w:val="hybridMultilevel"/>
+    <w:tmpl w:val="A5EE30EA"/>
+    <w:lvl w:ilvl="0" w:tplc="4212118C">
+      <w:numFmt w:val="bullet"/>
+      <w:lvlText w:val="-"/>
+      <w:lvlJc w:val="left"/>
+      <w:pPr>
+        <w:ind w:left="720" w:hanging="360"/>
+      </w:pPr>
+      <w:rPr>
+        <w:rFonts w:ascii="Times New Roman" w:eastAsiaTheme="minorEastAsia" w:hAnsi="Times New Roman" w:cs="Times New Roman" w:hint="default"/>
+      </w:rPr>
+    </w:lvl>
+    <w:lvl w:ilvl="1" w:tplc="04090003" w:tentative="1">
+      <w:start w:val="1"/>
+      <w:numFmt w:val="bullet"/>
+      <w:lvlText w:val="o"/>
+      <w:lvlJc w:val="left"/>
+      <w:pPr>
+        <w:ind w:left="1440" w:hanging="360"/>
+      </w:pPr>
+      <w:rPr>
+        <w:rFonts w:ascii="Courier New" w:hAnsi="Courier New" w:cs="Courier New" w:hint="default"/>
+      </w:rPr>
+    </w:lvl>
+    <w:lvl w:ilvl="2" w:tplc="04090005" w:tentative="1">
+      <w:start w:val="1"/>
+      <w:numFmt w:val="bullet"/>
+      <w:lvlText w:val=""/>
+      <w:lvlJc w:val="left"/>
+      <w:pPr>
+        <w:ind w:left="2160" w:hanging="360"/>
+      </w:pPr>
+      <w:rPr>
+        <w:rFonts w:ascii="Wingdings" w:hAnsi="Wingdings" w:hint="default"/>
+      </w:rPr>
+    </w:lvl>
+    <w:lvl w:ilvl="3" w:tplc="04090001" w:tentative="1">
+      <w:start w:val="1"/>
+      <w:numFmt w:val="bullet"/>
+      <w:lvlText w:val=""/>
+      <w:lvlJc w:val="left"/>
+      <w:pPr>
+        <w:ind w:left="2880" w:hanging="360"/>
+      </w:pPr>
+      <w:rPr>
+        <w:rFonts w:ascii="Symbol" w:hAnsi="Symbol" w:hint="default"/>
+      </w:rPr>
+    </w:lvl>
+    <w:lvl w:ilvl="4" w:tplc="04090003" w:tentative="1">
+      <w:start w:val="1"/>
+      <w:numFmt w:val="bullet"/>
+      <w:lvlText w:val="o"/>
+      <w:lvlJc w:val="left"/>
+      <w:pPr>
+        <w:ind w:left="3600" w:hanging="360"/>
+      </w:pPr>
+      <w:rPr>
+        <w:rFonts w:ascii="Courier New" w:hAnsi="Courier New" w:cs="Courier New" w:hint="default"/>
+      </w:rPr>
+    </w:lvl>
+    <w:lvl w:ilvl="5" w:tplc="04090005" w:tentative="1">
+      <w:start w:val="1"/>
+      <w:numFmt w:val="bullet"/>
+      <w:lvlText w:val=""/>
+      <w:lvlJc w:val="left"/>
+      <w:pPr>
+        <w:ind w:left="4320" w:hanging="360"/>
+      </w:pPr>
+      <w:rPr>
+        <w:rFonts w:ascii="Wingdings" w:hAnsi="Wingdings" w:hint="default"/>
+      </w:rPr>
+    </w:lvl>
+    <w:lvl w:ilvl="6" w:tplc="04090001" w:tentative="1">
+      <w:start w:val="1"/>
+      <w:numFmt w:val="bullet"/>
+      <w:lvlText w:val=""/>
+      <w:lvlJc w:val="left"/>
+      <w:pPr>
+        <w:ind w:left="5040" w:hanging="360"/>
+      </w:pPr>
+      <w:rPr>
+        <w:rFonts w:ascii="Symbol" w:hAnsi="Symbol" w:hint="default"/>
+      </w:rPr>
+    </w:lvl>
+    <w:lvl w:ilvl="7" w:tplc="04090003" w:tentative="1">
+      <w:start w:val="1"/>
+      <w:numFmt w:val="bullet"/>
+      <w:lvlText w:val="o"/>
+      <w:lvlJc w:val="left"/>
+      <w:pPr>
+        <w:ind w:left="5760" w:hanging="360"/>
+      </w:pPr>
+      <w:rPr>
+        <w:rFonts w:ascii="Courier New" w:hAnsi="Courier New" w:cs="Courier New" w:hint="default"/>
+      </w:rPr>
+    </w:lvl>
+    <w:lvl w:ilvl="8" w:tplc="04090005" w:tentative="1">
+      <w:start w:val="1"/>
+      <w:numFmt w:val="bullet"/>
+      <w:lvlText w:val=""/>
+      <w:lvlJc w:val="left"/>
+      <w:pPr>
+        <w:ind w:left="6480" w:hanging="360"/>
+      </w:pPr>
+      <w:rPr>
+        <w:rFonts w:ascii="Wingdings" w:hAnsi="Wingdings" w:hint="default"/>
+      </w:rPr>
+    </w:lvl>
+  </w:abstractNum>
+  <w:abstractNum w:abstractNumId="5" w15:restartNumberingAfterBreak="0">
     <w:nsid w:val="1CD248E9"/>
     <w:multiLevelType w:val="hybridMultilevel"/>
     <w:tmpl w:val="ED162E34"/>
@@ -6956,7 +7741,119 @@
       </w:rPr>
     </w:lvl>
   </w:abstractNum>
-  <w:abstractNum w:abstractNumId="5" w15:restartNumberingAfterBreak="0">
+  <w:abstractNum w:abstractNumId="6" w15:restartNumberingAfterBreak="0">
+    <w:nsid w:val="1E85010A"/>
+    <w:multiLevelType w:val="hybridMultilevel"/>
+    <w:tmpl w:val="77A448D2"/>
+    <w:lvl w:ilvl="0" w:tplc="75BE9E24">
+      <w:numFmt w:val="bullet"/>
+      <w:lvlText w:val=""/>
+      <w:lvlJc w:val="left"/>
+      <w:pPr>
+        <w:ind w:left="720" w:hanging="360"/>
+      </w:pPr>
+      <w:rPr>
+        <w:rFonts w:ascii="Symbol" w:eastAsiaTheme="minorEastAsia" w:hAnsi="Symbol" w:cs="Times New Roman" w:hint="default"/>
+      </w:rPr>
+    </w:lvl>
+    <w:lvl w:ilvl="1" w:tplc="04090003" w:tentative="1">
+      <w:start w:val="1"/>
+      <w:numFmt w:val="bullet"/>
+      <w:lvlText w:val="o"/>
+      <w:lvlJc w:val="left"/>
+      <w:pPr>
+        <w:ind w:left="1440" w:hanging="360"/>
+      </w:pPr>
+      <w:rPr>
+        <w:rFonts w:ascii="Courier New" w:hAnsi="Courier New" w:cs="Courier New" w:hint="default"/>
+      </w:rPr>
+    </w:lvl>
+    <w:lvl w:ilvl="2" w:tplc="04090005" w:tentative="1">
+      <w:start w:val="1"/>
+      <w:numFmt w:val="bullet"/>
+      <w:lvlText w:val=""/>
+      <w:lvlJc w:val="left"/>
+      <w:pPr>
+        <w:ind w:left="2160" w:hanging="360"/>
+      </w:pPr>
+      <w:rPr>
+        <w:rFonts w:ascii="Wingdings" w:hAnsi="Wingdings" w:hint="default"/>
+      </w:rPr>
+    </w:lvl>
+    <w:lvl w:ilvl="3" w:tplc="04090001" w:tentative="1">
+      <w:start w:val="1"/>
+      <w:numFmt w:val="bullet"/>
+      <w:lvlText w:val=""/>
+      <w:lvlJc w:val="left"/>
+      <w:pPr>
+        <w:ind w:left="2880" w:hanging="360"/>
+      </w:pPr>
+      <w:rPr>
+        <w:rFonts w:ascii="Symbol" w:hAnsi="Symbol" w:hint="default"/>
+      </w:rPr>
+    </w:lvl>
+    <w:lvl w:ilvl="4" w:tplc="04090003" w:tentative="1">
+      <w:start w:val="1"/>
+      <w:numFmt w:val="bullet"/>
+      <w:lvlText w:val="o"/>
+      <w:lvlJc w:val="left"/>
+      <w:pPr>
+        <w:ind w:left="3600" w:hanging="360"/>
+      </w:pPr>
+      <w:rPr>
+        <w:rFonts w:ascii="Courier New" w:hAnsi="Courier New" w:cs="Courier New" w:hint="default"/>
+      </w:rPr>
+    </w:lvl>
+    <w:lvl w:ilvl="5" w:tplc="04090005" w:tentative="1">
+      <w:start w:val="1"/>
+      <w:numFmt w:val="bullet"/>
+      <w:lvlText w:val=""/>
+      <w:lvlJc w:val="left"/>
+      <w:pPr>
+        <w:ind w:left="4320" w:hanging="360"/>
+      </w:pPr>
+      <w:rPr>
+        <w:rFonts w:ascii="Wingdings" w:hAnsi="Wingdings" w:hint="default"/>
+      </w:rPr>
+    </w:lvl>
+    <w:lvl w:ilvl="6" w:tplc="04090001" w:tentative="1">
+      <w:start w:val="1"/>
+      <w:numFmt w:val="bullet"/>
+      <w:lvlText w:val=""/>
+      <w:lvlJc w:val="left"/>
+      <w:pPr>
+        <w:ind w:left="5040" w:hanging="360"/>
+      </w:pPr>
+      <w:rPr>
+        <w:rFonts w:ascii="Symbol" w:hAnsi="Symbol" w:hint="default"/>
+      </w:rPr>
+    </w:lvl>
+    <w:lvl w:ilvl="7" w:tplc="04090003" w:tentative="1">
+      <w:start w:val="1"/>
+      <w:numFmt w:val="bullet"/>
+      <w:lvlText w:val="o"/>
+      <w:lvlJc w:val="left"/>
+      <w:pPr>
+        <w:ind w:left="5760" w:hanging="360"/>
+      </w:pPr>
+      <w:rPr>
+        <w:rFonts w:ascii="Courier New" w:hAnsi="Courier New" w:cs="Courier New" w:hint="default"/>
+      </w:rPr>
+    </w:lvl>
+    <w:lvl w:ilvl="8" w:tplc="04090005" w:tentative="1">
+      <w:start w:val="1"/>
+      <w:numFmt w:val="bullet"/>
+      <w:lvlText w:val=""/>
+      <w:lvlJc w:val="left"/>
+      <w:pPr>
+        <w:ind w:left="6480" w:hanging="360"/>
+      </w:pPr>
+      <w:rPr>
+        <w:rFonts w:ascii="Wingdings" w:hAnsi="Wingdings" w:hint="default"/>
+      </w:rPr>
+    </w:lvl>
+  </w:abstractNum>
+  <w:abstractNum w:abstractNumId="7" w15:restartNumberingAfterBreak="0">
     <w:nsid w:val="208C63CD"/>
     <w:multiLevelType w:val="multilevel"/>
     <w:tmpl w:val="E6E43442"/>
@@ -7105,7 +8002,7 @@
       </w:rPr>
     </w:lvl>
   </w:abstractNum>
-  <w:abstractNum w:abstractNumId="6" w15:restartNumberingAfterBreak="0">
+  <w:abstractNum w:abstractNumId="8" w15:restartNumberingAfterBreak="0">
     <w:nsid w:val="264613C1"/>
     <w:multiLevelType w:val="multilevel"/>
     <w:tmpl w:val="ECF4CBDA"/>
@@ -7254,7 +8151,7 @@
       </w:rPr>
     </w:lvl>
   </w:abstractNum>
-  <w:abstractNum w:abstractNumId="7" w15:restartNumberingAfterBreak="0">
+  <w:abstractNum w:abstractNumId="9" w15:restartNumberingAfterBreak="0">
     <w:nsid w:val="27232955"/>
     <w:multiLevelType w:val="hybridMultilevel"/>
     <w:tmpl w:val="732E3A7A"/>
@@ -7343,7 +8240,7 @@
       </w:pPr>
     </w:lvl>
   </w:abstractNum>
-  <w:abstractNum w:abstractNumId="8" w15:restartNumberingAfterBreak="0">
+  <w:abstractNum w:abstractNumId="10" w15:restartNumberingAfterBreak="0">
     <w:nsid w:val="36727EC1"/>
     <w:multiLevelType w:val="hybridMultilevel"/>
     <w:tmpl w:val="7ADCEED0"/>
@@ -7456,7 +8353,7 @@
       </w:rPr>
     </w:lvl>
   </w:abstractNum>
-  <w:abstractNum w:abstractNumId="9" w15:restartNumberingAfterBreak="0">
+  <w:abstractNum w:abstractNumId="11" w15:restartNumberingAfterBreak="0">
     <w:nsid w:val="389736C7"/>
     <w:multiLevelType w:val="hybridMultilevel"/>
     <w:tmpl w:val="7FBE1846"/>
@@ -7569,7 +8466,7 @@
       </w:rPr>
     </w:lvl>
   </w:abstractNum>
-  <w:abstractNum w:abstractNumId="10" w15:restartNumberingAfterBreak="0">
+  <w:abstractNum w:abstractNumId="12" w15:restartNumberingAfterBreak="0">
     <w:nsid w:val="3E630D58"/>
     <w:multiLevelType w:val="hybridMultilevel"/>
     <w:tmpl w:val="C6761F3A"/>
@@ -7658,7 +8555,7 @@
       </w:pPr>
     </w:lvl>
   </w:abstractNum>
-  <w:abstractNum w:abstractNumId="11" w15:restartNumberingAfterBreak="0">
+  <w:abstractNum w:abstractNumId="13" w15:restartNumberingAfterBreak="0">
     <w:nsid w:val="43E56B45"/>
     <w:multiLevelType w:val="hybridMultilevel"/>
     <w:tmpl w:val="E63AE326"/>
@@ -7747,7 +8644,7 @@
       </w:pPr>
     </w:lvl>
   </w:abstractNum>
-  <w:abstractNum w:abstractNumId="12" w15:restartNumberingAfterBreak="0">
+  <w:abstractNum w:abstractNumId="14" w15:restartNumberingAfterBreak="0">
     <w:nsid w:val="463D52C6"/>
     <w:multiLevelType w:val="hybridMultilevel"/>
     <w:tmpl w:val="97F4E870"/>
@@ -7836,7 +8733,7 @@
       </w:pPr>
     </w:lvl>
   </w:abstractNum>
-  <w:abstractNum w:abstractNumId="13" w15:restartNumberingAfterBreak="0">
+  <w:abstractNum w:abstractNumId="15" w15:restartNumberingAfterBreak="0">
     <w:nsid w:val="4FB64F78"/>
     <w:multiLevelType w:val="hybridMultilevel"/>
     <w:tmpl w:val="91808386"/>
@@ -7925,7 +8822,7 @@
       </w:pPr>
     </w:lvl>
   </w:abstractNum>
-  <w:abstractNum w:abstractNumId="14" w15:restartNumberingAfterBreak="0">
+  <w:abstractNum w:abstractNumId="16" w15:restartNumberingAfterBreak="0">
     <w:nsid w:val="508A739D"/>
     <w:multiLevelType w:val="multilevel"/>
     <w:tmpl w:val="55B0C91E"/>
@@ -8074,7 +8971,7 @@
       </w:rPr>
     </w:lvl>
   </w:abstractNum>
-  <w:abstractNum w:abstractNumId="15" w15:restartNumberingAfterBreak="0">
+  <w:abstractNum w:abstractNumId="17" w15:restartNumberingAfterBreak="0">
     <w:nsid w:val="508F3CE7"/>
     <w:multiLevelType w:val="hybridMultilevel"/>
     <w:tmpl w:val="36EED328"/>
@@ -8187,7 +9084,7 @@
       </w:rPr>
     </w:lvl>
   </w:abstractNum>
-  <w:abstractNum w:abstractNumId="16" w15:restartNumberingAfterBreak="0">
+  <w:abstractNum w:abstractNumId="18" w15:restartNumberingAfterBreak="0">
     <w:nsid w:val="56247173"/>
     <w:multiLevelType w:val="hybridMultilevel"/>
     <w:tmpl w:val="33223106"/>
@@ -8300,7 +9197,7 @@
       </w:rPr>
     </w:lvl>
   </w:abstractNum>
-  <w:abstractNum w:abstractNumId="17" w15:restartNumberingAfterBreak="0">
+  <w:abstractNum w:abstractNumId="19" w15:restartNumberingAfterBreak="0">
     <w:nsid w:val="63807D79"/>
     <w:multiLevelType w:val="hybridMultilevel"/>
     <w:tmpl w:val="6AE2BA80"/>
@@ -8413,7 +9310,7 @@
       </w:rPr>
     </w:lvl>
   </w:abstractNum>
-  <w:abstractNum w:abstractNumId="18" w15:restartNumberingAfterBreak="0">
+  <w:abstractNum w:abstractNumId="20" w15:restartNumberingAfterBreak="0">
     <w:nsid w:val="63A62323"/>
     <w:multiLevelType w:val="multilevel"/>
     <w:tmpl w:val="6D42172C"/>
@@ -8562,7 +9459,7 @@
       </w:rPr>
     </w:lvl>
   </w:abstractNum>
-  <w:abstractNum w:abstractNumId="19" w15:restartNumberingAfterBreak="0">
+  <w:abstractNum w:abstractNumId="21" w15:restartNumberingAfterBreak="0">
     <w:nsid w:val="68CC35C7"/>
     <w:multiLevelType w:val="hybridMultilevel"/>
     <w:tmpl w:val="1B8AD846"/>
@@ -8675,7 +9572,7 @@
       </w:rPr>
     </w:lvl>
   </w:abstractNum>
-  <w:abstractNum w:abstractNumId="20" w15:restartNumberingAfterBreak="0">
+  <w:abstractNum w:abstractNumId="22" w15:restartNumberingAfterBreak="0">
     <w:nsid w:val="6B2956CF"/>
     <w:multiLevelType w:val="hybridMultilevel"/>
     <w:tmpl w:val="2FF8BAA2"/>
@@ -8788,7 +9685,7 @@
       </w:rPr>
     </w:lvl>
   </w:abstractNum>
-  <w:abstractNum w:abstractNumId="21" w15:restartNumberingAfterBreak="0">
+  <w:abstractNum w:abstractNumId="23" w15:restartNumberingAfterBreak="0">
     <w:nsid w:val="72283D95"/>
     <w:multiLevelType w:val="hybridMultilevel"/>
     <w:tmpl w:val="70AE55E4"/>
@@ -8877,7 +9774,7 @@
       </w:pPr>
     </w:lvl>
   </w:abstractNum>
-  <w:abstractNum w:abstractNumId="22" w15:restartNumberingAfterBreak="0">
+  <w:abstractNum w:abstractNumId="24" w15:restartNumberingAfterBreak="0">
     <w:nsid w:val="7D370257"/>
     <w:multiLevelType w:val="hybridMultilevel"/>
     <w:tmpl w:val="5E9CDBEE"/>
@@ -8967,43 +9864,43 @@
     </w:lvl>
   </w:abstractNum>
   <w:num w:numId="1">
-    <w:abstractNumId w:val="15"/>
+    <w:abstractNumId w:val="17"/>
   </w:num>
   <w:num w:numId="2">
-    <w:abstractNumId w:val="19"/>
+    <w:abstractNumId w:val="21"/>
   </w:num>
   <w:num w:numId="3">
-    <w:abstractNumId w:val="9"/>
+    <w:abstractNumId w:val="11"/>
   </w:num>
   <w:num w:numId="4">
     <w:abstractNumId w:val="2"/>
   </w:num>
   <w:num w:numId="5">
+    <w:abstractNumId w:val="22"/>
+  </w:num>
+  <w:num w:numId="6">
+    <w:abstractNumId w:val="19"/>
+  </w:num>
+  <w:num w:numId="7">
+    <w:abstractNumId w:val="16"/>
+  </w:num>
+  <w:num w:numId="8">
     <w:abstractNumId w:val="20"/>
   </w:num>
-  <w:num w:numId="6">
-    <w:abstractNumId w:val="17"/>
-  </w:num>
-  <w:num w:numId="7">
-    <w:abstractNumId w:val="14"/>
-  </w:num>
-  <w:num w:numId="8">
-    <w:abstractNumId w:val="18"/>
-  </w:num>
   <w:num w:numId="9">
-    <w:abstractNumId w:val="4"/>
+    <w:abstractNumId w:val="5"/>
   </w:num>
   <w:num w:numId="10">
+    <w:abstractNumId w:val="10"/>
+  </w:num>
+  <w:num w:numId="11">
     <w:abstractNumId w:val="8"/>
   </w:num>
-  <w:num w:numId="11">
-    <w:abstractNumId w:val="6"/>
-  </w:num>
   <w:num w:numId="12">
-    <w:abstractNumId w:val="5"/>
+    <w:abstractNumId w:val="7"/>
   </w:num>
   <w:num w:numId="13">
-    <w:abstractNumId w:val="16"/>
+    <w:abstractNumId w:val="18"/>
   </w:num>
   <w:num w:numId="14">
     <w:abstractNumId w:val="3"/>
@@ -9012,28 +9909,34 @@
     <w:abstractNumId w:val="1"/>
   </w:num>
   <w:num w:numId="16">
-    <w:abstractNumId w:val="21"/>
+    <w:abstractNumId w:val="23"/>
   </w:num>
   <w:num w:numId="17">
-    <w:abstractNumId w:val="11"/>
+    <w:abstractNumId w:val="13"/>
   </w:num>
   <w:num w:numId="18">
-    <w:abstractNumId w:val="7"/>
+    <w:abstractNumId w:val="9"/>
   </w:num>
   <w:num w:numId="19">
-    <w:abstractNumId w:val="12"/>
+    <w:abstractNumId w:val="14"/>
   </w:num>
   <w:num w:numId="20">
-    <w:abstractNumId w:val="22"/>
+    <w:abstractNumId w:val="24"/>
   </w:num>
   <w:num w:numId="21">
     <w:abstractNumId w:val="0"/>
   </w:num>
   <w:num w:numId="22">
-    <w:abstractNumId w:val="13"/>
+    <w:abstractNumId w:val="15"/>
   </w:num>
   <w:num w:numId="23">
-    <w:abstractNumId w:val="10"/>
+    <w:abstractNumId w:val="12"/>
+  </w:num>
+  <w:num w:numId="24">
+    <w:abstractNumId w:val="4"/>
+  </w:num>
+  <w:num w:numId="25">
+    <w:abstractNumId w:val="6"/>
   </w:num>
 </w:numbering>
 </file>
@@ -9646,6 +10549,7 @@
   <w:style w:type="character" w:default="1" w:styleId="DefaultParagraphFont">
     <w:name w:val="Default Paragraph Font"/>
     <w:uiPriority w:val="1"/>
+    <w:semiHidden/>
     <w:unhideWhenUsed/>
   </w:style>
   <w:style w:type="table" w:default="1" w:styleId="TableNormal">
@@ -10730,7 +11634,7 @@
 </file>
 
 <file path=customXml/itemProps1.xml><?xml version="1.0" encoding="utf-8"?>
-<ds:datastoreItem xmlns:ds="http://schemas.openxmlformats.org/officeDocument/2006/customXml" ds:itemID="{85906326-592B-4BB5-99DC-58CC8E722CB9}">
+<ds:datastoreItem xmlns:ds="http://schemas.openxmlformats.org/officeDocument/2006/customXml" ds:itemID="{C83FA6BE-DC17-4125-AD02-27C932E6A46C}">
   <ds:schemaRefs>
     <ds:schemaRef ds:uri="http://schemas.openxmlformats.org/officeDocument/2006/bibliography"/>
   </ds:schemaRefs>

</xml_diff>